<commit_message>
Update doc, add section for verifying solution porting result
</commit_message>
<xml_diff>
--- a/doc/spi-audio-driver-porting-guide.docx
+++ b/doc/spi-audio-driver-porting-guide.docx
@@ -188,19 +188,19 @@
           <w:szCs w:val="32"/>
         </w:rPr>
       </w:pPr>
-      <w:bookmarkStart w:id="0" w:name="_Toc436399919"/>
-      <w:bookmarkStart w:id="1" w:name="_Toc310261530"/>
-      <w:bookmarkStart w:id="2" w:name="_Toc443418721"/>
-      <w:bookmarkStart w:id="3" w:name="_Toc314733286"/>
-      <w:bookmarkStart w:id="4" w:name="_Toc314732614"/>
-      <w:bookmarkStart w:id="5" w:name="_Toc314732538"/>
+      <w:bookmarkStart w:id="0" w:name="_Toc310263358"/>
+      <w:bookmarkStart w:id="1" w:name="_Toc310263522"/>
+      <w:bookmarkStart w:id="2" w:name="_Toc311450858"/>
+      <w:bookmarkStart w:id="3" w:name="_Toc311454041"/>
+      <w:bookmarkStart w:id="4" w:name="_Toc310263965"/>
+      <w:bookmarkStart w:id="5" w:name="_Toc310264017"/>
       <w:bookmarkStart w:id="6" w:name="_Toc311457522"/>
-      <w:bookmarkStart w:id="7" w:name="_Toc310264017"/>
-      <w:bookmarkStart w:id="8" w:name="_Toc310263965"/>
-      <w:bookmarkStart w:id="9" w:name="_Toc311454041"/>
-      <w:bookmarkStart w:id="10" w:name="_Toc311450858"/>
-      <w:bookmarkStart w:id="11" w:name="_Toc310263522"/>
-      <w:bookmarkStart w:id="12" w:name="_Toc310263358"/>
+      <w:bookmarkStart w:id="7" w:name="_Toc314732538"/>
+      <w:bookmarkStart w:id="8" w:name="_Toc314732614"/>
+      <w:bookmarkStart w:id="9" w:name="_Toc314733286"/>
+      <w:bookmarkStart w:id="10" w:name="_Toc443418721"/>
+      <w:bookmarkStart w:id="11" w:name="_Toc310261530"/>
+      <w:bookmarkStart w:id="12" w:name="_Toc436399919"/>
       <w:r>
         <w:rPr>
           <w:sz w:val="32"/>
@@ -374,18 +374,18 @@
           <w:szCs w:val="32"/>
         </w:rPr>
       </w:pPr>
-      <w:bookmarkStart w:id="13" w:name="_Toc4363999191"/>
-      <w:bookmarkStart w:id="14" w:name="_Toc3102615301"/>
-      <w:bookmarkStart w:id="15" w:name="_Toc4434187211"/>
-      <w:bookmarkStart w:id="16" w:name="_Toc3147332861"/>
-      <w:bookmarkStart w:id="17" w:name="_Toc3147326141"/>
-      <w:bookmarkStart w:id="18" w:name="_Toc3147325381"/>
-      <w:bookmarkStart w:id="19" w:name="_Toc3114575221"/>
-      <w:bookmarkStart w:id="20" w:name="_Toc3102640171"/>
-      <w:bookmarkStart w:id="21" w:name="_Toc3102639651"/>
-      <w:bookmarkStart w:id="22" w:name="_Toc3114540411"/>
-      <w:bookmarkStart w:id="23" w:name="_Toc3114508581"/>
-      <w:bookmarkStart w:id="24" w:name="_Toc3102635221"/>
+      <w:bookmarkStart w:id="13" w:name="_Toc3102635221"/>
+      <w:bookmarkStart w:id="14" w:name="_Toc3114508581"/>
+      <w:bookmarkStart w:id="15" w:name="_Toc3114540411"/>
+      <w:bookmarkStart w:id="16" w:name="_Toc3102639651"/>
+      <w:bookmarkStart w:id="17" w:name="_Toc3102640171"/>
+      <w:bookmarkStart w:id="18" w:name="_Toc3114575221"/>
+      <w:bookmarkStart w:id="19" w:name="_Toc3147325381"/>
+      <w:bookmarkStart w:id="20" w:name="_Toc3147326141"/>
+      <w:bookmarkStart w:id="21" w:name="_Toc3147332861"/>
+      <w:bookmarkStart w:id="22" w:name="_Toc4434187211"/>
+      <w:bookmarkStart w:id="23" w:name="_Toc3102615301"/>
+      <w:bookmarkStart w:id="24" w:name="_Toc4363999191"/>
       <w:r>
         <w:rPr>
           <w:rFonts w:ascii="" w:hAnsi=""/>
@@ -449,7 +449,7 @@
     <w:tbl>
       <w:tblPr>
         <w:jc w:val="left"/>
-        <w:tblInd w:w="98" w:type="dxa"/>
+        <w:tblInd w:w="93" w:type="dxa"/>
         <w:tblBorders>
           <w:top w:val="single" w:sz="4" w:space="0" w:color="00000A"/>
           <w:left w:val="single" w:sz="4" w:space="0" w:color="00000A"/>
@@ -460,15 +460,15 @@
         </w:tblBorders>
         <w:tblCellMar>
           <w:top w:w="0" w:type="dxa"/>
-          <w:left w:w="98" w:type="dxa"/>
+          <w:left w:w="93" w:type="dxa"/>
           <w:bottom w:w="0" w:type="dxa"/>
           <w:right w:w="108" w:type="dxa"/>
         </w:tblCellMar>
       </w:tblPr>
       <w:tblGrid>
-        <w:gridCol w:w="2728"/>
+        <w:gridCol w:w="2727"/>
         <w:gridCol w:w="2839"/>
-        <w:gridCol w:w="2655"/>
+        <w:gridCol w:w="2656"/>
       </w:tblGrid>
       <w:tr>
         <w:trPr>
@@ -476,7 +476,7 @@
         </w:trPr>
         <w:tc>
           <w:tcPr>
-            <w:tcW w:w="2728" w:type="dxa"/>
+            <w:tcW w:w="2727" w:type="dxa"/>
             <w:tcBorders>
               <w:top w:val="single" w:sz="4" w:space="0" w:color="00000A"/>
               <w:left w:val="single" w:sz="4" w:space="0" w:color="00000A"/>
@@ -487,7 +487,7 @@
             </w:tcBorders>
             <w:shd w:fill="FFFFFF" w:val="clear"/>
             <w:tcMar>
-              <w:left w:w="98" w:type="dxa"/>
+              <w:left w:w="93" w:type="dxa"/>
             </w:tcMar>
           </w:tcPr>
           <w:p>
@@ -522,7 +522,7 @@
             </w:tcBorders>
             <w:shd w:fill="FFFFFF" w:val="clear"/>
             <w:tcMar>
-              <w:left w:w="98" w:type="dxa"/>
+              <w:left w:w="93" w:type="dxa"/>
             </w:tcMar>
           </w:tcPr>
           <w:p>
@@ -546,7 +546,7 @@
         </w:tc>
         <w:tc>
           <w:tcPr>
-            <w:tcW w:w="2655" w:type="dxa"/>
+            <w:tcW w:w="2656" w:type="dxa"/>
             <w:tcBorders>
               <w:top w:val="single" w:sz="4" w:space="0" w:color="00000A"/>
               <w:left w:val="single" w:sz="4" w:space="0" w:color="00000A"/>
@@ -557,7 +557,7 @@
             </w:tcBorders>
             <w:shd w:fill="FFFFFF" w:val="clear"/>
             <w:tcMar>
-              <w:left w:w="98" w:type="dxa"/>
+              <w:left w:w="93" w:type="dxa"/>
             </w:tcMar>
           </w:tcPr>
           <w:p>
@@ -588,7 +588,7 @@
         </w:trPr>
         <w:tc>
           <w:tcPr>
-            <w:tcW w:w="2728" w:type="dxa"/>
+            <w:tcW w:w="2727" w:type="dxa"/>
             <w:tcBorders>
               <w:top w:val="single" w:sz="4" w:space="0" w:color="00000A"/>
               <w:left w:val="single" w:sz="4" w:space="0" w:color="00000A"/>
@@ -599,7 +599,7 @@
             </w:tcBorders>
             <w:shd w:fill="FFFFFF" w:val="clear"/>
             <w:tcMar>
-              <w:left w:w="98" w:type="dxa"/>
+              <w:left w:w="93" w:type="dxa"/>
             </w:tcMar>
           </w:tcPr>
           <w:p>
@@ -632,7 +632,7 @@
             </w:tcBorders>
             <w:shd w:fill="FFFFFF" w:val="clear"/>
             <w:tcMar>
-              <w:left w:w="98" w:type="dxa"/>
+              <w:left w:w="93" w:type="dxa"/>
             </w:tcMar>
           </w:tcPr>
           <w:p>
@@ -661,7 +661,7 @@
         </w:tc>
         <w:tc>
           <w:tcPr>
-            <w:tcW w:w="2655" w:type="dxa"/>
+            <w:tcW w:w="2656" w:type="dxa"/>
             <w:tcBorders>
               <w:top w:val="single" w:sz="4" w:space="0" w:color="00000A"/>
               <w:left w:val="single" w:sz="4" w:space="0" w:color="00000A"/>
@@ -672,7 +672,7 @@
             </w:tcBorders>
             <w:shd w:fill="FFFFFF" w:val="clear"/>
             <w:tcMar>
-              <w:left w:w="98" w:type="dxa"/>
+              <w:left w:w="93" w:type="dxa"/>
             </w:tcMar>
             <w:vAlign w:val="center"/>
           </w:tcPr>
@@ -701,7 +701,7 @@
         </w:trPr>
         <w:tc>
           <w:tcPr>
-            <w:tcW w:w="2728" w:type="dxa"/>
+            <w:tcW w:w="2727" w:type="dxa"/>
             <w:tcBorders>
               <w:top w:val="single" w:sz="4" w:space="0" w:color="00000A"/>
               <w:left w:val="single" w:sz="4" w:space="0" w:color="00000A"/>
@@ -712,7 +712,7 @@
             </w:tcBorders>
             <w:shd w:fill="FFFFFF" w:val="clear"/>
             <w:tcMar>
-              <w:left w:w="98" w:type="dxa"/>
+              <w:left w:w="93" w:type="dxa"/>
             </w:tcMar>
           </w:tcPr>
           <w:p>
@@ -745,7 +745,7 @@
             </w:tcBorders>
             <w:shd w:fill="FFFFFF" w:val="clear"/>
             <w:tcMar>
-              <w:left w:w="98" w:type="dxa"/>
+              <w:left w:w="93" w:type="dxa"/>
             </w:tcMar>
           </w:tcPr>
           <w:p>
@@ -767,7 +767,7 @@
         </w:tc>
         <w:tc>
           <w:tcPr>
-            <w:tcW w:w="2655" w:type="dxa"/>
+            <w:tcW w:w="2656" w:type="dxa"/>
             <w:tcBorders>
               <w:top w:val="single" w:sz="4" w:space="0" w:color="00000A"/>
               <w:left w:val="single" w:sz="4" w:space="0" w:color="00000A"/>
@@ -778,7 +778,7 @@
             </w:tcBorders>
             <w:shd w:fill="FFFFFF" w:val="clear"/>
             <w:tcMar>
-              <w:left w:w="98" w:type="dxa"/>
+              <w:left w:w="93" w:type="dxa"/>
             </w:tcMar>
             <w:vAlign w:val="center"/>
           </w:tcPr>
@@ -807,7 +807,7 @@
         </w:trPr>
         <w:tc>
           <w:tcPr>
-            <w:tcW w:w="2728" w:type="dxa"/>
+            <w:tcW w:w="2727" w:type="dxa"/>
             <w:tcBorders>
               <w:top w:val="single" w:sz="4" w:space="0" w:color="00000A"/>
               <w:left w:val="single" w:sz="4" w:space="0" w:color="00000A"/>
@@ -818,7 +818,7 @@
             </w:tcBorders>
             <w:shd w:fill="FFFFFF" w:val="clear"/>
             <w:tcMar>
-              <w:left w:w="98" w:type="dxa"/>
+              <w:left w:w="93" w:type="dxa"/>
             </w:tcMar>
           </w:tcPr>
           <w:p>
@@ -851,7 +851,7 @@
             </w:tcBorders>
             <w:shd w:fill="FFFFFF" w:val="clear"/>
             <w:tcMar>
-              <w:left w:w="98" w:type="dxa"/>
+              <w:left w:w="93" w:type="dxa"/>
             </w:tcMar>
           </w:tcPr>
           <w:p>
@@ -873,7 +873,7 @@
         </w:tc>
         <w:tc>
           <w:tcPr>
-            <w:tcW w:w="2655" w:type="dxa"/>
+            <w:tcW w:w="2656" w:type="dxa"/>
             <w:tcBorders>
               <w:top w:val="single" w:sz="4" w:space="0" w:color="00000A"/>
               <w:left w:val="single" w:sz="4" w:space="0" w:color="00000A"/>
@@ -884,7 +884,7 @@
             </w:tcBorders>
             <w:shd w:fill="FFFFFF" w:val="clear"/>
             <w:tcMar>
-              <w:left w:w="98" w:type="dxa"/>
+              <w:left w:w="93" w:type="dxa"/>
             </w:tcMar>
             <w:vAlign w:val="center"/>
           </w:tcPr>
@@ -912,7 +912,7 @@
         </w:trPr>
         <w:tc>
           <w:tcPr>
-            <w:tcW w:w="2728" w:type="dxa"/>
+            <w:tcW w:w="2727" w:type="dxa"/>
             <w:tcBorders>
               <w:top w:val="single" w:sz="4" w:space="0" w:color="00000A"/>
               <w:left w:val="single" w:sz="4" w:space="0" w:color="00000A"/>
@@ -923,7 +923,7 @@
             </w:tcBorders>
             <w:shd w:fill="FFFFFF" w:val="clear"/>
             <w:tcMar>
-              <w:left w:w="98" w:type="dxa"/>
+              <w:left w:w="93" w:type="dxa"/>
             </w:tcMar>
           </w:tcPr>
           <w:p>
@@ -956,7 +956,7 @@
             </w:tcBorders>
             <w:shd w:fill="FFFFFF" w:val="clear"/>
             <w:tcMar>
-              <w:left w:w="98" w:type="dxa"/>
+              <w:left w:w="93" w:type="dxa"/>
             </w:tcMar>
           </w:tcPr>
           <w:p>
@@ -978,7 +978,7 @@
         </w:tc>
         <w:tc>
           <w:tcPr>
-            <w:tcW w:w="2655" w:type="dxa"/>
+            <w:tcW w:w="2656" w:type="dxa"/>
             <w:tcBorders>
               <w:top w:val="single" w:sz="4" w:space="0" w:color="00000A"/>
               <w:left w:val="single" w:sz="4" w:space="0" w:color="00000A"/>
@@ -989,7 +989,7 @@
             </w:tcBorders>
             <w:shd w:fill="FFFFFF" w:val="clear"/>
             <w:tcMar>
-              <w:left w:w="98" w:type="dxa"/>
+              <w:left w:w="93" w:type="dxa"/>
             </w:tcMar>
             <w:vAlign w:val="center"/>
           </w:tcPr>
@@ -1070,7 +1070,7 @@
     <w:tbl>
       <w:tblPr>
         <w:jc w:val="left"/>
-        <w:tblInd w:w="-10" w:type="dxa"/>
+        <w:tblInd w:w="-15" w:type="dxa"/>
         <w:tblBorders>
           <w:top w:val="single" w:sz="4" w:space="0" w:color="00000A"/>
           <w:left w:val="single" w:sz="4" w:space="0" w:color="00000A"/>
@@ -1081,22 +1081,23 @@
         </w:tblBorders>
         <w:tblCellMar>
           <w:top w:w="0" w:type="dxa"/>
-          <w:left w:w="98" w:type="dxa"/>
+          <w:left w:w="93" w:type="dxa"/>
           <w:bottom w:w="0" w:type="dxa"/>
           <w:right w:w="108" w:type="dxa"/>
         </w:tblCellMar>
       </w:tblPr>
       <w:tblGrid>
         <w:gridCol w:w="1064"/>
-        <w:gridCol w:w="1064"/>
+        <w:gridCol w:w="1062"/>
         <w:gridCol w:w="1059"/>
         <w:gridCol w:w="1"/>
+        <w:gridCol w:w="1061"/>
+        <w:gridCol w:w="1"/>
+        <w:gridCol w:w="2"/>
+        <w:gridCol w:w="1060"/>
         <w:gridCol w:w="1062"/>
-        <w:gridCol w:w="2"/>
-        <w:gridCol w:w="1061"/>
         <w:gridCol w:w="1063"/>
-        <w:gridCol w:w="1063"/>
-        <w:gridCol w:w="1075"/>
+        <w:gridCol w:w="1078"/>
       </w:tblGrid>
       <w:tr>
         <w:trPr>
@@ -1104,8 +1105,8 @@
         </w:trPr>
         <w:tc>
           <w:tcPr>
-            <w:tcW w:w="8514" w:type="dxa"/>
-            <w:gridSpan w:val="10"/>
+            <w:tcW w:w="8513" w:type="dxa"/>
+            <w:gridSpan w:val="11"/>
             <w:tcBorders>
               <w:top w:val="single" w:sz="4" w:space="0" w:color="00000A"/>
               <w:left w:val="single" w:sz="4" w:space="0" w:color="00000A"/>
@@ -1116,7 +1117,7 @@
             </w:tcBorders>
             <w:shd w:fill="FFFFFF" w:val="clear"/>
             <w:tcMar>
-              <w:left w:w="98" w:type="dxa"/>
+              <w:left w:w="93" w:type="dxa"/>
             </w:tcMar>
             <w:vAlign w:val="center"/>
           </w:tcPr>
@@ -1156,7 +1157,7 @@
             </w:tcBorders>
             <w:shd w:fill="FFFFFF" w:val="clear"/>
             <w:tcMar>
-              <w:left w:w="98" w:type="dxa"/>
+              <w:left w:w="93" w:type="dxa"/>
             </w:tcMar>
             <w:vAlign w:val="center"/>
           </w:tcPr>
@@ -1180,7 +1181,7 @@
         </w:tc>
         <w:tc>
           <w:tcPr>
-            <w:tcW w:w="1064" w:type="dxa"/>
+            <w:tcW w:w="1062" w:type="dxa"/>
             <w:tcBorders>
               <w:top w:val="single" w:sz="4" w:space="0" w:color="00000A"/>
               <w:left w:val="single" w:sz="4" w:space="0" w:color="00000A"/>
@@ -1191,7 +1192,7 @@
             </w:tcBorders>
             <w:shd w:fill="FFFFFF" w:val="clear"/>
             <w:tcMar>
-              <w:left w:w="98" w:type="dxa"/>
+              <w:left w:w="93" w:type="dxa"/>
             </w:tcMar>
             <w:vAlign w:val="center"/>
           </w:tcPr>
@@ -1216,7 +1217,7 @@
         <w:tc>
           <w:tcPr>
             <w:tcW w:w="2122" w:type="dxa"/>
-            <w:gridSpan w:val="3"/>
+            <w:gridSpan w:val="4"/>
             <w:tcBorders>
               <w:top w:val="single" w:sz="4" w:space="0" w:color="00000A"/>
               <w:left w:val="single" w:sz="4" w:space="0" w:color="00000A"/>
@@ -1227,7 +1228,7 @@
             </w:tcBorders>
             <w:shd w:fill="FFFFFF" w:val="clear"/>
             <w:tcMar>
-              <w:left w:w="98" w:type="dxa"/>
+              <w:left w:w="93" w:type="dxa"/>
             </w:tcMar>
             <w:vAlign w:val="center"/>
           </w:tcPr>
@@ -1251,7 +1252,7 @@
         </w:tc>
         <w:tc>
           <w:tcPr>
-            <w:tcW w:w="4264" w:type="dxa"/>
+            <w:tcW w:w="4265" w:type="dxa"/>
             <w:gridSpan w:val="5"/>
             <w:tcBorders>
               <w:top w:val="single" w:sz="4" w:space="0" w:color="00000A"/>
@@ -1263,7 +1264,7 @@
             </w:tcBorders>
             <w:shd w:fill="FFFFFF" w:val="clear"/>
             <w:tcMar>
-              <w:left w:w="98" w:type="dxa"/>
+              <w:left w:w="93" w:type="dxa"/>
             </w:tcMar>
             <w:vAlign w:val="center"/>
           </w:tcPr>
@@ -1303,7 +1304,7 @@
             </w:tcBorders>
             <w:shd w:fill="FFFFFF" w:val="clear"/>
             <w:tcMar>
-              <w:left w:w="98" w:type="dxa"/>
+              <w:left w:w="93" w:type="dxa"/>
             </w:tcMar>
             <w:vAlign w:val="center"/>
           </w:tcPr>
@@ -1327,7 +1328,7 @@
         </w:tc>
         <w:tc>
           <w:tcPr>
-            <w:tcW w:w="1064" w:type="dxa"/>
+            <w:tcW w:w="1062" w:type="dxa"/>
             <w:tcBorders>
               <w:top w:val="single" w:sz="4" w:space="0" w:color="00000A"/>
               <w:left w:val="single" w:sz="4" w:space="0" w:color="00000A"/>
@@ -1338,7 +1339,7 @@
             </w:tcBorders>
             <w:shd w:fill="FFFFFF" w:val="clear"/>
             <w:tcMar>
-              <w:left w:w="98" w:type="dxa"/>
+              <w:left w:w="93" w:type="dxa"/>
             </w:tcMar>
             <w:vAlign w:val="center"/>
           </w:tcPr>
@@ -1374,7 +1375,7 @@
             </w:tcBorders>
             <w:shd w:fill="FFFFFF" w:val="clear"/>
             <w:tcMar>
-              <w:left w:w="98" w:type="dxa"/>
+              <w:left w:w="93" w:type="dxa"/>
             </w:tcMar>
             <w:vAlign w:val="center"/>
           </w:tcPr>
@@ -1399,7 +1400,7 @@
         <w:tc>
           <w:tcPr>
             <w:tcW w:w="1064" w:type="dxa"/>
-            <w:gridSpan w:val="2"/>
+            <w:gridSpan w:val="3"/>
             <w:tcBorders>
               <w:top w:val="single" w:sz="4" w:space="0" w:color="00000A"/>
               <w:left w:val="single" w:sz="4" w:space="0" w:color="00000A"/>
@@ -1410,7 +1411,7 @@
             </w:tcBorders>
             <w:shd w:fill="FFFFFF" w:val="clear"/>
             <w:tcMar>
-              <w:left w:w="98" w:type="dxa"/>
+              <w:left w:w="93" w:type="dxa"/>
             </w:tcMar>
             <w:vAlign w:val="center"/>
           </w:tcPr>
@@ -1434,7 +1435,7 @@
         </w:tc>
         <w:tc>
           <w:tcPr>
-            <w:tcW w:w="4262" w:type="dxa"/>
+            <w:tcW w:w="4263" w:type="dxa"/>
             <w:gridSpan w:val="4"/>
             <w:tcBorders>
               <w:top w:val="single" w:sz="4" w:space="0" w:color="00000A"/>
@@ -1446,7 +1447,7 @@
             </w:tcBorders>
             <w:shd w:fill="FFFFFF" w:val="clear"/>
             <w:tcMar>
-              <w:left w:w="98" w:type="dxa"/>
+              <w:left w:w="93" w:type="dxa"/>
             </w:tcMar>
             <w:vAlign w:val="center"/>
           </w:tcPr>
@@ -1486,7 +1487,7 @@
             </w:tcBorders>
             <w:shd w:fill="FFFFFF" w:val="clear"/>
             <w:tcMar>
-              <w:left w:w="98" w:type="dxa"/>
+              <w:left w:w="93" w:type="dxa"/>
             </w:tcMar>
             <w:vAlign w:val="center"/>
           </w:tcPr>
@@ -1510,7 +1511,7 @@
         </w:tc>
         <w:tc>
           <w:tcPr>
-            <w:tcW w:w="1064" w:type="dxa"/>
+            <w:tcW w:w="1062" w:type="dxa"/>
             <w:tcBorders>
               <w:top w:val="single" w:sz="4" w:space="0" w:color="00000A"/>
               <w:left w:val="single" w:sz="4" w:space="0" w:color="00000A"/>
@@ -1521,7 +1522,7 @@
             </w:tcBorders>
             <w:shd w:fill="FFFFFF" w:val="clear"/>
             <w:tcMar>
-              <w:left w:w="98" w:type="dxa"/>
+              <w:left w:w="93" w:type="dxa"/>
             </w:tcMar>
             <w:vAlign w:val="center"/>
           </w:tcPr>
@@ -1556,7 +1557,7 @@
             </w:tcBorders>
             <w:shd w:fill="FFFFFF" w:val="clear"/>
             <w:tcMar>
-              <w:left w:w="98" w:type="dxa"/>
+              <w:left w:w="93" w:type="dxa"/>
             </w:tcMar>
             <w:vAlign w:val="center"/>
           </w:tcPr>
@@ -1580,7 +1581,7 @@
         </w:tc>
         <w:tc>
           <w:tcPr>
-            <w:tcW w:w="1063" w:type="dxa"/>
+            <w:tcW w:w="1062" w:type="dxa"/>
             <w:gridSpan w:val="2"/>
             <w:tcBorders>
               <w:top w:val="single" w:sz="4" w:space="0" w:color="00000A"/>
@@ -1592,7 +1593,7 @@
             </w:tcBorders>
             <w:shd w:fill="FFFFFF" w:val="clear"/>
             <w:tcMar>
-              <w:left w:w="98" w:type="dxa"/>
+              <w:left w:w="93" w:type="dxa"/>
             </w:tcMar>
             <w:vAlign w:val="center"/>
           </w:tcPr>
@@ -1617,7 +1618,7 @@
         <w:tc>
           <w:tcPr>
             <w:tcW w:w="1063" w:type="dxa"/>
-            <w:gridSpan w:val="2"/>
+            <w:gridSpan w:val="3"/>
             <w:tcBorders>
               <w:top w:val="single" w:sz="4" w:space="0" w:color="00000A"/>
               <w:left w:val="single" w:sz="4" w:space="0" w:color="00000A"/>
@@ -1628,7 +1629,7 @@
             </w:tcBorders>
             <w:shd w:fill="FFFFFF" w:val="clear"/>
             <w:tcMar>
-              <w:left w:w="98" w:type="dxa"/>
+              <w:left w:w="93" w:type="dxa"/>
             </w:tcMar>
             <w:vAlign w:val="center"/>
           </w:tcPr>
@@ -1652,7 +1653,7 @@
         </w:tc>
         <w:tc>
           <w:tcPr>
-            <w:tcW w:w="1063" w:type="dxa"/>
+            <w:tcW w:w="1062" w:type="dxa"/>
             <w:tcBorders>
               <w:top w:val="single" w:sz="4" w:space="0" w:color="00000A"/>
               <w:left w:val="single" w:sz="4" w:space="0" w:color="00000A"/>
@@ -1663,7 +1664,7 @@
             </w:tcBorders>
             <w:shd w:fill="FFFFFF" w:val="clear"/>
             <w:tcMar>
-              <w:left w:w="98" w:type="dxa"/>
+              <w:left w:w="93" w:type="dxa"/>
             </w:tcMar>
             <w:vAlign w:val="center"/>
           </w:tcPr>
@@ -1698,7 +1699,7 @@
             </w:tcBorders>
             <w:shd w:fill="FFFFFF" w:val="clear"/>
             <w:tcMar>
-              <w:left w:w="98" w:type="dxa"/>
+              <w:left w:w="93" w:type="dxa"/>
             </w:tcMar>
             <w:vAlign w:val="center"/>
           </w:tcPr>
@@ -1722,7 +1723,7 @@
         </w:tc>
         <w:tc>
           <w:tcPr>
-            <w:tcW w:w="1075" w:type="dxa"/>
+            <w:tcW w:w="1078" w:type="dxa"/>
             <w:tcBorders>
               <w:top w:val="single" w:sz="4" w:space="0" w:color="00000A"/>
               <w:left w:val="single" w:sz="4" w:space="0" w:color="00000A"/>
@@ -1733,7 +1734,7 @@
             </w:tcBorders>
             <w:shd w:fill="FFFFFF" w:val="clear"/>
             <w:tcMar>
-              <w:left w:w="98" w:type="dxa"/>
+              <w:left w:w="93" w:type="dxa"/>
             </w:tcMar>
             <w:vAlign w:val="center"/>
           </w:tcPr>
@@ -1762,8 +1763,8 @@
         </w:trPr>
         <w:tc>
           <w:tcPr>
-            <w:tcW w:w="8514" w:type="dxa"/>
-            <w:gridSpan w:val="10"/>
+            <w:tcW w:w="8513" w:type="dxa"/>
+            <w:gridSpan w:val="11"/>
             <w:tcBorders>
               <w:top w:val="single" w:sz="4" w:space="0" w:color="00000A"/>
               <w:left w:val="single" w:sz="4" w:space="0" w:color="00000A"/>
@@ -1774,7 +1775,7 @@
             </w:tcBorders>
             <w:shd w:fill="FFFFFF" w:val="clear"/>
             <w:tcMar>
-              <w:left w:w="98" w:type="dxa"/>
+              <w:left w:w="93" w:type="dxa"/>
             </w:tcMar>
             <w:vAlign w:val="center"/>
           </w:tcPr>
@@ -1803,8 +1804,8 @@
         </w:trPr>
         <w:tc>
           <w:tcPr>
-            <w:tcW w:w="8514" w:type="dxa"/>
-            <w:gridSpan w:val="10"/>
+            <w:tcW w:w="8513" w:type="dxa"/>
+            <w:gridSpan w:val="11"/>
             <w:tcBorders>
               <w:top w:val="single" w:sz="4" w:space="0" w:color="00000A"/>
               <w:left w:val="single" w:sz="4" w:space="0" w:color="00000A"/>
@@ -1815,7 +1816,7 @@
             </w:tcBorders>
             <w:shd w:fill="FFFFFF" w:val="clear"/>
             <w:tcMar>
-              <w:left w:w="98" w:type="dxa"/>
+              <w:left w:w="93" w:type="dxa"/>
             </w:tcMar>
             <w:vAlign w:val="center"/>
           </w:tcPr>
@@ -2389,18 +2390,18 @@
           <w:szCs w:val="32"/>
         </w:rPr>
       </w:pPr>
-      <w:bookmarkStart w:id="25" w:name="_Toc43639991912"/>
-      <w:bookmarkStart w:id="26" w:name="_Toc31026153012"/>
-      <w:bookmarkStart w:id="27" w:name="_Toc44341872112"/>
-      <w:bookmarkStart w:id="28" w:name="_Toc31473328612"/>
-      <w:bookmarkStart w:id="29" w:name="_Toc31473261412"/>
-      <w:bookmarkStart w:id="30" w:name="_Toc31473253812"/>
-      <w:bookmarkStart w:id="31" w:name="_Toc31145752212"/>
-      <w:bookmarkStart w:id="32" w:name="_Toc31026401712"/>
-      <w:bookmarkStart w:id="33" w:name="_Toc31026396512"/>
-      <w:bookmarkStart w:id="34" w:name="_Toc31145404112"/>
-      <w:bookmarkStart w:id="35" w:name="_Toc31145085812"/>
-      <w:bookmarkStart w:id="36" w:name="_Toc31026352212"/>
+      <w:bookmarkStart w:id="25" w:name="_Toc31026352212"/>
+      <w:bookmarkStart w:id="26" w:name="_Toc31145085812"/>
+      <w:bookmarkStart w:id="27" w:name="_Toc31145404112"/>
+      <w:bookmarkStart w:id="28" w:name="_Toc31026396512"/>
+      <w:bookmarkStart w:id="29" w:name="_Toc31026401712"/>
+      <w:bookmarkStart w:id="30" w:name="_Toc31145752212"/>
+      <w:bookmarkStart w:id="31" w:name="_Toc31473253812"/>
+      <w:bookmarkStart w:id="32" w:name="_Toc31473261412"/>
+      <w:bookmarkStart w:id="33" w:name="_Toc31473328612"/>
+      <w:bookmarkStart w:id="34" w:name="_Toc44341872112"/>
+      <w:bookmarkStart w:id="35" w:name="_Toc31026153012"/>
+      <w:bookmarkStart w:id="36" w:name="_Toc43639991912"/>
       <w:r>
         <w:rPr>
           <w:rFonts w:ascii="" w:hAnsi=""/>
@@ -2654,18 +2655,18 @@
           <w:szCs w:val="32"/>
         </w:rPr>
       </w:pPr>
-      <w:bookmarkStart w:id="37" w:name="_Toc436399919121"/>
-      <w:bookmarkStart w:id="38" w:name="_Toc310261530121"/>
-      <w:bookmarkStart w:id="39" w:name="_Toc443418721121"/>
-      <w:bookmarkStart w:id="40" w:name="_Toc314733286121"/>
-      <w:bookmarkStart w:id="41" w:name="_Toc314732614121"/>
-      <w:bookmarkStart w:id="42" w:name="_Toc314732538121"/>
-      <w:bookmarkStart w:id="43" w:name="_Toc311457522121"/>
-      <w:bookmarkStart w:id="44" w:name="_Toc310264017121"/>
-      <w:bookmarkStart w:id="45" w:name="_Toc310263965121"/>
-      <w:bookmarkStart w:id="46" w:name="_Toc311454041121"/>
-      <w:bookmarkStart w:id="47" w:name="_Toc311450858121"/>
-      <w:bookmarkStart w:id="48" w:name="_Toc310263522121"/>
+      <w:bookmarkStart w:id="37" w:name="_Toc310263522121"/>
+      <w:bookmarkStart w:id="38" w:name="_Toc311450858121"/>
+      <w:bookmarkStart w:id="39" w:name="_Toc311454041121"/>
+      <w:bookmarkStart w:id="40" w:name="_Toc310263965121"/>
+      <w:bookmarkStart w:id="41" w:name="_Toc310264017121"/>
+      <w:bookmarkStart w:id="42" w:name="_Toc311457522121"/>
+      <w:bookmarkStart w:id="43" w:name="_Toc314732538121"/>
+      <w:bookmarkStart w:id="44" w:name="_Toc314732614121"/>
+      <w:bookmarkStart w:id="45" w:name="_Toc314733286121"/>
+      <w:bookmarkStart w:id="46" w:name="_Toc443418721121"/>
+      <w:bookmarkStart w:id="47" w:name="_Toc310261530121"/>
+      <w:bookmarkStart w:id="48" w:name="_Toc436399919121"/>
       <w:r>
         <w:rPr>
           <w:rFonts w:ascii="" w:hAnsi=""/>
@@ -3299,19 +3300,1973 @@
               <v:h position="@0,21600"/>
             </v:handles>
           </v:shapetype>
-          <v:shape id="shape_0" fillcolor="#548dd4" stroked="f" style="position:absolute;margin-left:-26.35pt;margin-top:290.45pt;width:467.95pt;height:116.85pt;rotation:315;mso-position-horizontal:center;mso-position-vertical:center;mso-position-vertical-relative:margin" type="shapetype_136">
+          <v:shape id="shape_0" fillcolor="#548dd4" stroked="f" style="position:absolute;margin-left:-26.3pt;margin-top:290.45pt;width:467.9pt;height:116.8pt;rotation:315;mso-position-horizontal:center;mso-position-vertical:center;mso-position-vertical-relative:margin" type="shapetype_136">
             <v:path textpathok="t"/>
             <v:textpath on="t" fitshape="t" string="AISpeech" style="font-family:&quot;Cambria&quot;"/>
             <v:wrap v:type="none"/>
-            <v:fill type="solid" color2="#ab722b" detectmouseclick="t" opacity="0.26"/>
+            <v:fill type="solid" color2="#ab722b" detectmouseclick="t" opacity="0.25"/>
             <v:stroke color="#3465a4" joinstyle="round" endcap="flat"/>
           </v:shape>
         </w:pict>
       </w:r>
     </w:p>
+    <w:p>
+      <w:pPr>
+        <w:pStyle w:val="Heading1"/>
+        <w:pageBreakBefore/>
+        <w:spacing w:lineRule="auto" w:line="360"/>
+        <w:ind w:left="0" w:right="0" w:hanging="0"/>
+        <w:rPr>
+          <w:rFonts w:ascii="" w:hAnsi=""/>
+          <w:sz w:val="32"/>
+          <w:szCs w:val="32"/>
+        </w:rPr>
+      </w:pPr>
+      <w:bookmarkStart w:id="49" w:name="_Toc3102635221211"/>
+      <w:bookmarkStart w:id="50" w:name="_Toc3114508581211"/>
+      <w:bookmarkStart w:id="51" w:name="_Toc3114540411211"/>
+      <w:bookmarkStart w:id="52" w:name="_Toc3102639651211"/>
+      <w:bookmarkStart w:id="53" w:name="_Toc3102640171211"/>
+      <w:bookmarkStart w:id="54" w:name="_Toc3114575221211"/>
+      <w:bookmarkStart w:id="55" w:name="_Toc3147325381211"/>
+      <w:bookmarkStart w:id="56" w:name="_Toc3147326141211"/>
+      <w:bookmarkStart w:id="57" w:name="_Toc3147332861211"/>
+      <w:bookmarkStart w:id="58" w:name="_Toc4434187211211"/>
+      <w:bookmarkStart w:id="59" w:name="_Toc3102615301211"/>
+      <w:bookmarkStart w:id="60" w:name="_Toc4363999191211"/>
+      <w:r>
+        <w:rPr>
+          <w:rFonts w:ascii="" w:hAnsi=""/>
+          <w:sz w:val="32"/>
+          <w:szCs w:val="32"/>
+        </w:rPr>
+        <w:t>5</w:t>
+      </w:r>
+      <w:bookmarkEnd w:id="49"/>
+      <w:bookmarkEnd w:id="50"/>
+      <w:bookmarkEnd w:id="51"/>
+      <w:bookmarkEnd w:id="52"/>
+      <w:bookmarkEnd w:id="53"/>
+      <w:bookmarkEnd w:id="54"/>
+      <w:bookmarkEnd w:id="55"/>
+      <w:bookmarkEnd w:id="56"/>
+      <w:bookmarkEnd w:id="57"/>
+      <w:bookmarkEnd w:id="58"/>
+      <w:bookmarkEnd w:id="59"/>
+      <w:bookmarkEnd w:id="60"/>
+      <w:r>
+        <w:rPr>
+          <w:rFonts w:ascii="" w:hAnsi=""/>
+          <w:sz w:val="32"/>
+          <w:szCs w:val="32"/>
+        </w:rPr>
+        <w:t xml:space="preserve">. </w:t>
+      </w:r>
+      <w:r>
+        <w:rPr>
+          <w:rFonts w:ascii="" w:hAnsi=""/>
+          <w:sz w:val="32"/>
+          <w:szCs w:val="32"/>
+        </w:rPr>
+        <w:t>移植结果验证</w:t>
+      </w:r>
+    </w:p>
+    <w:p>
+      <w:pPr>
+        <w:pStyle w:val="Normal"/>
+        <w:spacing w:lineRule="auto" w:line="360"/>
+        <w:ind w:left="0" w:right="0" w:hanging="0"/>
+        <w:rPr>
+          <w:rFonts w:ascii="" w:hAnsi=""/>
+          <w:sz w:val="28"/>
+          <w:szCs w:val="28"/>
+        </w:rPr>
+      </w:pPr>
+      <w:r>
+        <w:rPr>
+          <w:rFonts w:ascii="" w:hAnsi=""/>
+          <w:sz w:val="28"/>
+          <w:szCs w:val="28"/>
+        </w:rPr>
+        <w:t>根据</w:t>
+      </w:r>
+      <w:r>
+        <w:rPr>
+          <w:rFonts w:ascii="" w:hAnsi=""/>
+          <w:sz w:val="28"/>
+          <w:szCs w:val="28"/>
+        </w:rPr>
+        <w:t>sample</w:t>
+      </w:r>
+      <w:r>
+        <w:rPr>
+          <w:rFonts w:ascii="" w:hAnsi=""/>
+          <w:sz w:val="28"/>
+          <w:szCs w:val="28"/>
+        </w:rPr>
+        <w:t>目录下的</w:t>
+      </w:r>
+      <w:r>
+        <w:rPr>
+          <w:rFonts w:ascii="" w:hAnsi=""/>
+          <w:sz w:val="28"/>
+          <w:szCs w:val="28"/>
+        </w:rPr>
+        <w:t>Android.mk</w:t>
+      </w:r>
+      <w:r>
+        <w:rPr>
+          <w:rFonts w:ascii="" w:hAnsi=""/>
+          <w:sz w:val="28"/>
+          <w:szCs w:val="28"/>
+        </w:rPr>
+        <w:t>和测试源码可以直接编译出</w:t>
+      </w:r>
+      <w:r>
+        <w:rPr>
+          <w:rFonts w:ascii="" w:hAnsi=""/>
+          <w:sz w:val="28"/>
+          <w:szCs w:val="28"/>
+        </w:rPr>
+        <w:t>spiaud_test</w:t>
+      </w:r>
+      <w:r>
+        <w:rPr>
+          <w:rFonts w:ascii="" w:hAnsi=""/>
+          <w:sz w:val="28"/>
+          <w:szCs w:val="28"/>
+        </w:rPr>
+        <w:t>测试程序</w:t>
+      </w:r>
+    </w:p>
+    <w:tbl>
+      <w:tblPr>
+        <w:tblW w:w="8306" w:type="dxa"/>
+        <w:jc w:val="left"/>
+        <w:tblInd w:w="55" w:type="dxa"/>
+        <w:tblBorders>
+          <w:top w:val="single" w:sz="2" w:space="0" w:color="000000"/>
+          <w:left w:val="single" w:sz="2" w:space="0" w:color="000000"/>
+          <w:bottom w:val="nil"/>
+          <w:insideH w:val="nil"/>
+          <w:right w:val="single" w:sz="2" w:space="0" w:color="000000"/>
+          <w:insideV w:val="single" w:sz="2" w:space="0" w:color="000000"/>
+        </w:tblBorders>
+        <w:tblCellMar>
+          <w:top w:w="55" w:type="dxa"/>
+          <w:left w:w="54" w:type="dxa"/>
+          <w:bottom w:w="55" w:type="dxa"/>
+          <w:right w:w="55" w:type="dxa"/>
+        </w:tblCellMar>
+      </w:tblPr>
+      <w:tblGrid>
+        <w:gridCol w:w="8306"/>
+      </w:tblGrid>
+      <w:tr>
+        <w:trPr>
+          <w:cantSplit w:val="false"/>
+        </w:trPr>
+        <w:tc>
+          <w:tcPr>
+            <w:tcW w:w="8306" w:type="dxa"/>
+            <w:tcBorders>
+              <w:top w:val="single" w:sz="2" w:space="0" w:color="000000"/>
+              <w:left w:val="single" w:sz="2" w:space="0" w:color="000000"/>
+              <w:bottom w:val="nil"/>
+              <w:insideH w:val="nil"/>
+              <w:right w:val="single" w:sz="2" w:space="0" w:color="000000"/>
+              <w:insideV w:val="single" w:sz="2" w:space="0" w:color="000000"/>
+            </w:tcBorders>
+            <w:shd w:fill="auto" w:val="clear"/>
+            <w:tcMar>
+              <w:left w:w="54" w:type="dxa"/>
+            </w:tcMar>
+          </w:tcPr>
+          <w:p>
+            <w:pPr>
+              <w:pStyle w:val="Normal"/>
+              <w:spacing w:lineRule="auto" w:line="360"/>
+              <w:ind w:left="0" w:right="0" w:hanging="0"/>
+              <w:rPr>
+                <w:rFonts w:ascii="" w:hAnsi=""/>
+                <w:sz w:val="22"/>
+                <w:szCs w:val="22"/>
+              </w:rPr>
+            </w:pPr>
+            <w:r>
+              <w:rPr>
+                <w:rFonts w:ascii="" w:hAnsi=""/>
+                <w:sz w:val="22"/>
+                <w:szCs w:val="22"/>
+              </w:rPr>
+              <w:t>LOCAL_PATH:= $(call my-dir)</w:t>
+            </w:r>
+          </w:p>
+        </w:tc>
+      </w:tr>
+      <w:tr>
+        <w:trPr>
+          <w:cantSplit w:val="false"/>
+        </w:trPr>
+        <w:tc>
+          <w:tcPr>
+            <w:tcW w:w="8306" w:type="dxa"/>
+            <w:tcBorders>
+              <w:top w:val="nil"/>
+              <w:left w:val="single" w:sz="2" w:space="0" w:color="000000"/>
+              <w:bottom w:val="nil"/>
+              <w:insideH w:val="nil"/>
+              <w:right w:val="single" w:sz="2" w:space="0" w:color="000000"/>
+              <w:insideV w:val="single" w:sz="2" w:space="0" w:color="000000"/>
+            </w:tcBorders>
+            <w:shd w:fill="auto" w:val="clear"/>
+            <w:tcMar>
+              <w:left w:w="54" w:type="dxa"/>
+            </w:tcMar>
+          </w:tcPr>
+          <w:p>
+            <w:pPr>
+              <w:pStyle w:val="Normal"/>
+              <w:spacing w:lineRule="auto" w:line="360"/>
+              <w:ind w:left="0" w:right="0" w:hanging="0"/>
+              <w:rPr>
+                <w:rFonts w:ascii="" w:hAnsi=""/>
+                <w:sz w:val="22"/>
+                <w:szCs w:val="22"/>
+              </w:rPr>
+            </w:pPr>
+            <w:r>
+              <w:rPr>
+                <w:rFonts w:ascii="" w:hAnsi=""/>
+                <w:sz w:val="22"/>
+                <w:szCs w:val="22"/>
+              </w:rPr>
+              <w:t>include $(CLEAR_VARS)</w:t>
+            </w:r>
+          </w:p>
+        </w:tc>
+      </w:tr>
+      <w:tr>
+        <w:trPr>
+          <w:cantSplit w:val="false"/>
+        </w:trPr>
+        <w:tc>
+          <w:tcPr>
+            <w:tcW w:w="8306" w:type="dxa"/>
+            <w:tcBorders>
+              <w:top w:val="nil"/>
+              <w:left w:val="single" w:sz="2" w:space="0" w:color="000000"/>
+              <w:bottom w:val="nil"/>
+              <w:insideH w:val="nil"/>
+              <w:right w:val="single" w:sz="2" w:space="0" w:color="000000"/>
+              <w:insideV w:val="single" w:sz="2" w:space="0" w:color="000000"/>
+            </w:tcBorders>
+            <w:shd w:fill="auto" w:val="clear"/>
+            <w:tcMar>
+              <w:left w:w="54" w:type="dxa"/>
+            </w:tcMar>
+          </w:tcPr>
+          <w:p>
+            <w:pPr>
+              <w:pStyle w:val="Normal"/>
+              <w:spacing w:lineRule="auto" w:line="360"/>
+              <w:ind w:left="0" w:right="0" w:hanging="0"/>
+              <w:rPr>
+                <w:rFonts w:ascii="" w:hAnsi=""/>
+                <w:sz w:val="22"/>
+                <w:szCs w:val="22"/>
+              </w:rPr>
+            </w:pPr>
+            <w:r>
+              <w:rPr>
+                <w:rFonts w:ascii="" w:hAnsi=""/>
+                <w:sz w:val="22"/>
+                <w:szCs w:val="22"/>
+              </w:rPr>
+            </w:r>
+          </w:p>
+        </w:tc>
+      </w:tr>
+      <w:tr>
+        <w:trPr>
+          <w:cantSplit w:val="false"/>
+        </w:trPr>
+        <w:tc>
+          <w:tcPr>
+            <w:tcW w:w="8306" w:type="dxa"/>
+            <w:tcBorders>
+              <w:top w:val="nil"/>
+              <w:left w:val="single" w:sz="2" w:space="0" w:color="000000"/>
+              <w:bottom w:val="nil"/>
+              <w:insideH w:val="nil"/>
+              <w:right w:val="single" w:sz="2" w:space="0" w:color="000000"/>
+              <w:insideV w:val="single" w:sz="2" w:space="0" w:color="000000"/>
+            </w:tcBorders>
+            <w:shd w:fill="auto" w:val="clear"/>
+            <w:tcMar>
+              <w:left w:w="54" w:type="dxa"/>
+            </w:tcMar>
+          </w:tcPr>
+          <w:p>
+            <w:pPr>
+              <w:pStyle w:val="Normal"/>
+              <w:spacing w:lineRule="auto" w:line="360"/>
+              <w:ind w:left="0" w:right="0" w:hanging="0"/>
+              <w:rPr>
+                <w:rFonts w:ascii="" w:hAnsi=""/>
+                <w:sz w:val="22"/>
+                <w:szCs w:val="22"/>
+              </w:rPr>
+            </w:pPr>
+            <w:r>
+              <w:rPr>
+                <w:rFonts w:ascii="" w:hAnsi=""/>
+                <w:sz w:val="22"/>
+                <w:szCs w:val="22"/>
+              </w:rPr>
+              <w:t>LOCAL_SHARED_LIBRARIES += \</w:t>
+            </w:r>
+          </w:p>
+        </w:tc>
+      </w:tr>
+      <w:tr>
+        <w:trPr>
+          <w:cantSplit w:val="false"/>
+        </w:trPr>
+        <w:tc>
+          <w:tcPr>
+            <w:tcW w:w="8306" w:type="dxa"/>
+            <w:tcBorders>
+              <w:top w:val="nil"/>
+              <w:left w:val="single" w:sz="2" w:space="0" w:color="000000"/>
+              <w:bottom w:val="nil"/>
+              <w:insideH w:val="nil"/>
+              <w:right w:val="single" w:sz="2" w:space="0" w:color="000000"/>
+              <w:insideV w:val="single" w:sz="2" w:space="0" w:color="000000"/>
+            </w:tcBorders>
+            <w:shd w:fill="auto" w:val="clear"/>
+            <w:tcMar>
+              <w:left w:w="54" w:type="dxa"/>
+            </w:tcMar>
+          </w:tcPr>
+          <w:p>
+            <w:pPr>
+              <w:pStyle w:val="Normal"/>
+              <w:spacing w:lineRule="auto" w:line="360"/>
+              <w:ind w:left="0" w:right="0" w:hanging="0"/>
+              <w:rPr>
+                <w:rFonts w:ascii="" w:hAnsi=""/>
+                <w:sz w:val="22"/>
+                <w:szCs w:val="22"/>
+              </w:rPr>
+            </w:pPr>
+            <w:r>
+              <w:rPr>
+                <w:rFonts w:ascii="" w:hAnsi=""/>
+                <w:sz w:val="22"/>
+                <w:szCs w:val="22"/>
+              </w:rPr>
+              <w:t xml:space="preserve">    </w:t>
+            </w:r>
+            <w:r>
+              <w:rPr>
+                <w:rFonts w:ascii="" w:hAnsi=""/>
+                <w:sz w:val="22"/>
+                <w:szCs w:val="22"/>
+              </w:rPr>
+              <w:t>libcutils \</w:t>
+            </w:r>
+          </w:p>
+        </w:tc>
+      </w:tr>
+      <w:tr>
+        <w:trPr>
+          <w:cantSplit w:val="false"/>
+        </w:trPr>
+        <w:tc>
+          <w:tcPr>
+            <w:tcW w:w="8306" w:type="dxa"/>
+            <w:tcBorders>
+              <w:top w:val="nil"/>
+              <w:left w:val="single" w:sz="2" w:space="0" w:color="000000"/>
+              <w:bottom w:val="nil"/>
+              <w:insideH w:val="nil"/>
+              <w:right w:val="single" w:sz="2" w:space="0" w:color="000000"/>
+              <w:insideV w:val="single" w:sz="2" w:space="0" w:color="000000"/>
+            </w:tcBorders>
+            <w:shd w:fill="auto" w:val="clear"/>
+            <w:tcMar>
+              <w:left w:w="54" w:type="dxa"/>
+            </w:tcMar>
+          </w:tcPr>
+          <w:p>
+            <w:pPr>
+              <w:pStyle w:val="Normal"/>
+              <w:spacing w:lineRule="auto" w:line="360"/>
+              <w:ind w:left="0" w:right="0" w:hanging="0"/>
+              <w:rPr>
+                <w:rFonts w:ascii="" w:hAnsi=""/>
+                <w:sz w:val="22"/>
+                <w:szCs w:val="22"/>
+              </w:rPr>
+            </w:pPr>
+            <w:r>
+              <w:rPr>
+                <w:rFonts w:ascii="" w:hAnsi=""/>
+                <w:sz w:val="22"/>
+                <w:szCs w:val="22"/>
+              </w:rPr>
+              <w:t xml:space="preserve">    </w:t>
+            </w:r>
+            <w:r>
+              <w:rPr>
+                <w:rFonts w:ascii="" w:hAnsi=""/>
+                <w:sz w:val="22"/>
+                <w:szCs w:val="22"/>
+              </w:rPr>
+              <w:t>libutils</w:t>
+            </w:r>
+          </w:p>
+        </w:tc>
+      </w:tr>
+      <w:tr>
+        <w:trPr>
+          <w:cantSplit w:val="false"/>
+        </w:trPr>
+        <w:tc>
+          <w:tcPr>
+            <w:tcW w:w="8306" w:type="dxa"/>
+            <w:tcBorders>
+              <w:top w:val="nil"/>
+              <w:left w:val="single" w:sz="2" w:space="0" w:color="000000"/>
+              <w:bottom w:val="nil"/>
+              <w:insideH w:val="nil"/>
+              <w:right w:val="single" w:sz="2" w:space="0" w:color="000000"/>
+              <w:insideV w:val="single" w:sz="2" w:space="0" w:color="000000"/>
+            </w:tcBorders>
+            <w:shd w:fill="auto" w:val="clear"/>
+            <w:tcMar>
+              <w:left w:w="54" w:type="dxa"/>
+            </w:tcMar>
+          </w:tcPr>
+          <w:p>
+            <w:pPr>
+              <w:pStyle w:val="Normal"/>
+              <w:spacing w:lineRule="auto" w:line="360"/>
+              <w:ind w:left="0" w:right="0" w:hanging="0"/>
+              <w:rPr>
+                <w:rFonts w:ascii="" w:hAnsi=""/>
+                <w:sz w:val="22"/>
+                <w:szCs w:val="22"/>
+              </w:rPr>
+            </w:pPr>
+            <w:r>
+              <w:rPr>
+                <w:rFonts w:ascii="" w:hAnsi=""/>
+                <w:sz w:val="22"/>
+                <w:szCs w:val="22"/>
+              </w:rPr>
+            </w:r>
+          </w:p>
+        </w:tc>
+      </w:tr>
+      <w:tr>
+        <w:trPr>
+          <w:cantSplit w:val="false"/>
+        </w:trPr>
+        <w:tc>
+          <w:tcPr>
+            <w:tcW w:w="8306" w:type="dxa"/>
+            <w:tcBorders>
+              <w:top w:val="nil"/>
+              <w:left w:val="single" w:sz="2" w:space="0" w:color="000000"/>
+              <w:bottom w:val="nil"/>
+              <w:insideH w:val="nil"/>
+              <w:right w:val="single" w:sz="2" w:space="0" w:color="000000"/>
+              <w:insideV w:val="single" w:sz="2" w:space="0" w:color="000000"/>
+            </w:tcBorders>
+            <w:shd w:fill="auto" w:val="clear"/>
+            <w:tcMar>
+              <w:left w:w="54" w:type="dxa"/>
+            </w:tcMar>
+          </w:tcPr>
+          <w:p>
+            <w:pPr>
+              <w:pStyle w:val="Normal"/>
+              <w:spacing w:lineRule="auto" w:line="360"/>
+              <w:ind w:left="0" w:right="0" w:hanging="0"/>
+              <w:rPr>
+                <w:rFonts w:ascii="" w:hAnsi=""/>
+                <w:sz w:val="22"/>
+                <w:szCs w:val="22"/>
+              </w:rPr>
+            </w:pPr>
+            <w:r>
+              <w:rPr>
+                <w:rFonts w:ascii="" w:hAnsi=""/>
+                <w:sz w:val="22"/>
+                <w:szCs w:val="22"/>
+              </w:rPr>
+              <w:t>LOCAL_C_INCLUDES:=</w:t>
+            </w:r>
+          </w:p>
+        </w:tc>
+      </w:tr>
+      <w:tr>
+        <w:trPr>
+          <w:cantSplit w:val="false"/>
+        </w:trPr>
+        <w:tc>
+          <w:tcPr>
+            <w:tcW w:w="8306" w:type="dxa"/>
+            <w:tcBorders>
+              <w:top w:val="nil"/>
+              <w:left w:val="single" w:sz="2" w:space="0" w:color="000000"/>
+              <w:bottom w:val="nil"/>
+              <w:insideH w:val="nil"/>
+              <w:right w:val="single" w:sz="2" w:space="0" w:color="000000"/>
+              <w:insideV w:val="single" w:sz="2" w:space="0" w:color="000000"/>
+            </w:tcBorders>
+            <w:shd w:fill="auto" w:val="clear"/>
+            <w:tcMar>
+              <w:left w:w="54" w:type="dxa"/>
+            </w:tcMar>
+          </w:tcPr>
+          <w:p>
+            <w:pPr>
+              <w:pStyle w:val="Normal"/>
+              <w:spacing w:lineRule="auto" w:line="360"/>
+              <w:ind w:left="0" w:right="0" w:hanging="0"/>
+              <w:rPr>
+                <w:rFonts w:ascii="" w:hAnsi=""/>
+                <w:sz w:val="22"/>
+                <w:szCs w:val="22"/>
+              </w:rPr>
+            </w:pPr>
+            <w:r>
+              <w:rPr>
+                <w:rFonts w:ascii="" w:hAnsi=""/>
+                <w:sz w:val="22"/>
+                <w:szCs w:val="22"/>
+              </w:rPr>
+            </w:r>
+          </w:p>
+        </w:tc>
+      </w:tr>
+      <w:tr>
+        <w:trPr>
+          <w:cantSplit w:val="false"/>
+        </w:trPr>
+        <w:tc>
+          <w:tcPr>
+            <w:tcW w:w="8306" w:type="dxa"/>
+            <w:tcBorders>
+              <w:top w:val="nil"/>
+              <w:left w:val="single" w:sz="2" w:space="0" w:color="000000"/>
+              <w:bottom w:val="nil"/>
+              <w:insideH w:val="nil"/>
+              <w:right w:val="single" w:sz="2" w:space="0" w:color="000000"/>
+              <w:insideV w:val="single" w:sz="2" w:space="0" w:color="000000"/>
+            </w:tcBorders>
+            <w:shd w:fill="auto" w:val="clear"/>
+            <w:tcMar>
+              <w:left w:w="54" w:type="dxa"/>
+            </w:tcMar>
+          </w:tcPr>
+          <w:p>
+            <w:pPr>
+              <w:pStyle w:val="Normal"/>
+              <w:spacing w:lineRule="auto" w:line="360"/>
+              <w:ind w:left="0" w:right="0" w:hanging="0"/>
+              <w:rPr>
+                <w:rFonts w:ascii="" w:hAnsi=""/>
+                <w:sz w:val="22"/>
+                <w:szCs w:val="22"/>
+              </w:rPr>
+            </w:pPr>
+            <w:r>
+              <w:rPr>
+                <w:rFonts w:ascii="" w:hAnsi=""/>
+                <w:sz w:val="22"/>
+                <w:szCs w:val="22"/>
+              </w:rPr>
+              <w:t>LOCAL_SRC_FILES := \</w:t>
+            </w:r>
+          </w:p>
+        </w:tc>
+      </w:tr>
+      <w:tr>
+        <w:trPr>
+          <w:cantSplit w:val="false"/>
+        </w:trPr>
+        <w:tc>
+          <w:tcPr>
+            <w:tcW w:w="8306" w:type="dxa"/>
+            <w:tcBorders>
+              <w:top w:val="nil"/>
+              <w:left w:val="single" w:sz="2" w:space="0" w:color="000000"/>
+              <w:bottom w:val="nil"/>
+              <w:insideH w:val="nil"/>
+              <w:right w:val="single" w:sz="2" w:space="0" w:color="000000"/>
+              <w:insideV w:val="single" w:sz="2" w:space="0" w:color="000000"/>
+            </w:tcBorders>
+            <w:shd w:fill="auto" w:val="clear"/>
+            <w:tcMar>
+              <w:left w:w="54" w:type="dxa"/>
+            </w:tcMar>
+          </w:tcPr>
+          <w:p>
+            <w:pPr>
+              <w:pStyle w:val="Normal"/>
+              <w:spacing w:lineRule="auto" w:line="360"/>
+              <w:ind w:left="0" w:right="0" w:hanging="0"/>
+              <w:rPr>
+                <w:rFonts w:ascii="" w:hAnsi=""/>
+                <w:sz w:val="22"/>
+                <w:szCs w:val="22"/>
+              </w:rPr>
+            </w:pPr>
+            <w:r>
+              <w:rPr>
+                <w:rFonts w:ascii="" w:hAnsi=""/>
+                <w:sz w:val="22"/>
+                <w:szCs w:val="22"/>
+              </w:rPr>
+              <w:t xml:space="preserve">    </w:t>
+            </w:r>
+            <w:r>
+              <w:rPr>
+                <w:rFonts w:ascii="" w:hAnsi=""/>
+                <w:sz w:val="22"/>
+                <w:szCs w:val="22"/>
+              </w:rPr>
+              <w:t>spi_audio.c \</w:t>
+            </w:r>
+          </w:p>
+        </w:tc>
+      </w:tr>
+      <w:tr>
+        <w:trPr>
+          <w:cantSplit w:val="false"/>
+        </w:trPr>
+        <w:tc>
+          <w:tcPr>
+            <w:tcW w:w="8306" w:type="dxa"/>
+            <w:tcBorders>
+              <w:top w:val="nil"/>
+              <w:left w:val="single" w:sz="2" w:space="0" w:color="000000"/>
+              <w:bottom w:val="nil"/>
+              <w:insideH w:val="nil"/>
+              <w:right w:val="single" w:sz="2" w:space="0" w:color="000000"/>
+              <w:insideV w:val="single" w:sz="2" w:space="0" w:color="000000"/>
+            </w:tcBorders>
+            <w:shd w:fill="auto" w:val="clear"/>
+            <w:tcMar>
+              <w:left w:w="54" w:type="dxa"/>
+            </w:tcMar>
+          </w:tcPr>
+          <w:p>
+            <w:pPr>
+              <w:pStyle w:val="Normal"/>
+              <w:spacing w:lineRule="auto" w:line="360"/>
+              <w:ind w:left="0" w:right="0" w:hanging="0"/>
+              <w:rPr>
+                <w:rFonts w:ascii="" w:hAnsi=""/>
+                <w:sz w:val="22"/>
+                <w:szCs w:val="22"/>
+              </w:rPr>
+            </w:pPr>
+            <w:r>
+              <w:rPr>
+                <w:rFonts w:ascii="" w:hAnsi=""/>
+                <w:sz w:val="22"/>
+                <w:szCs w:val="22"/>
+              </w:rPr>
+              <w:t xml:space="preserve">    </w:t>
+            </w:r>
+            <w:r>
+              <w:rPr>
+                <w:rFonts w:ascii="" w:hAnsi=""/>
+                <w:sz w:val="22"/>
+                <w:szCs w:val="22"/>
+              </w:rPr>
+              <w:t>spiaudiotest.c</w:t>
+            </w:r>
+          </w:p>
+        </w:tc>
+      </w:tr>
+      <w:tr>
+        <w:trPr>
+          <w:cantSplit w:val="false"/>
+        </w:trPr>
+        <w:tc>
+          <w:tcPr>
+            <w:tcW w:w="8306" w:type="dxa"/>
+            <w:tcBorders>
+              <w:top w:val="nil"/>
+              <w:left w:val="single" w:sz="2" w:space="0" w:color="000000"/>
+              <w:bottom w:val="nil"/>
+              <w:insideH w:val="nil"/>
+              <w:right w:val="single" w:sz="2" w:space="0" w:color="000000"/>
+              <w:insideV w:val="single" w:sz="2" w:space="0" w:color="000000"/>
+            </w:tcBorders>
+            <w:shd w:fill="auto" w:val="clear"/>
+            <w:tcMar>
+              <w:left w:w="54" w:type="dxa"/>
+            </w:tcMar>
+          </w:tcPr>
+          <w:p>
+            <w:pPr>
+              <w:pStyle w:val="Normal"/>
+              <w:spacing w:lineRule="auto" w:line="360"/>
+              <w:ind w:left="0" w:right="0" w:hanging="0"/>
+              <w:rPr>
+                <w:rFonts w:ascii="" w:hAnsi=""/>
+                <w:sz w:val="22"/>
+                <w:szCs w:val="22"/>
+              </w:rPr>
+            </w:pPr>
+            <w:r>
+              <w:rPr>
+                <w:rFonts w:ascii="" w:hAnsi=""/>
+                <w:sz w:val="22"/>
+                <w:szCs w:val="22"/>
+              </w:rPr>
+            </w:r>
+          </w:p>
+        </w:tc>
+      </w:tr>
+      <w:tr>
+        <w:trPr>
+          <w:cantSplit w:val="false"/>
+        </w:trPr>
+        <w:tc>
+          <w:tcPr>
+            <w:tcW w:w="8306" w:type="dxa"/>
+            <w:tcBorders>
+              <w:top w:val="nil"/>
+              <w:left w:val="single" w:sz="2" w:space="0" w:color="000000"/>
+              <w:bottom w:val="nil"/>
+              <w:insideH w:val="nil"/>
+              <w:right w:val="single" w:sz="2" w:space="0" w:color="000000"/>
+              <w:insideV w:val="single" w:sz="2" w:space="0" w:color="000000"/>
+            </w:tcBorders>
+            <w:shd w:fill="auto" w:val="clear"/>
+            <w:tcMar>
+              <w:left w:w="54" w:type="dxa"/>
+            </w:tcMar>
+          </w:tcPr>
+          <w:p>
+            <w:pPr>
+              <w:pStyle w:val="Normal"/>
+              <w:spacing w:lineRule="auto" w:line="360"/>
+              <w:ind w:left="0" w:right="0" w:hanging="0"/>
+              <w:rPr>
+                <w:rFonts w:ascii="" w:hAnsi=""/>
+                <w:sz w:val="22"/>
+                <w:szCs w:val="22"/>
+              </w:rPr>
+            </w:pPr>
+            <w:r>
+              <w:rPr>
+                <w:rFonts w:ascii="" w:hAnsi=""/>
+                <w:sz w:val="22"/>
+                <w:szCs w:val="22"/>
+              </w:rPr>
+              <w:t>LOCAL_MODULE := spiaud_test</w:t>
+            </w:r>
+          </w:p>
+        </w:tc>
+      </w:tr>
+      <w:tr>
+        <w:trPr>
+          <w:cantSplit w:val="false"/>
+        </w:trPr>
+        <w:tc>
+          <w:tcPr>
+            <w:tcW w:w="8306" w:type="dxa"/>
+            <w:tcBorders>
+              <w:top w:val="nil"/>
+              <w:left w:val="single" w:sz="2" w:space="0" w:color="000000"/>
+              <w:bottom w:val="single" w:sz="2" w:space="0" w:color="000000"/>
+              <w:insideH w:val="single" w:sz="2" w:space="0" w:color="000000"/>
+              <w:right w:val="single" w:sz="2" w:space="0" w:color="000000"/>
+              <w:insideV w:val="single" w:sz="2" w:space="0" w:color="000000"/>
+            </w:tcBorders>
+            <w:shd w:fill="auto" w:val="clear"/>
+            <w:tcMar>
+              <w:left w:w="54" w:type="dxa"/>
+            </w:tcMar>
+          </w:tcPr>
+          <w:p>
+            <w:pPr>
+              <w:pStyle w:val="Normal"/>
+              <w:spacing w:lineRule="auto" w:line="360"/>
+              <w:ind w:left="0" w:right="0" w:hanging="0"/>
+              <w:rPr>
+                <w:rFonts w:ascii="" w:hAnsi=""/>
+                <w:sz w:val="22"/>
+                <w:szCs w:val="22"/>
+              </w:rPr>
+            </w:pPr>
+            <w:r>
+              <w:rPr>
+                <w:rFonts w:ascii="" w:hAnsi=""/>
+                <w:sz w:val="22"/>
+                <w:szCs w:val="22"/>
+              </w:rPr>
+              <w:t>include $(BUILD_EXECUTABLE)</w:t>
+            </w:r>
+          </w:p>
+        </w:tc>
+      </w:tr>
+    </w:tbl>
+    <w:p>
+      <w:pPr>
+        <w:pStyle w:val="Normal"/>
+        <w:spacing w:lineRule="auto" w:line="360"/>
+        <w:ind w:left="0" w:right="0" w:hanging="0"/>
+        <w:rPr>
+          <w:sz w:val="22"/>
+          <w:szCs w:val="22"/>
+        </w:rPr>
+      </w:pPr>
+      <w:r>
+        <w:rPr>
+          <w:sz w:val="22"/>
+          <w:szCs w:val="22"/>
+        </w:rPr>
+      </w:r>
+    </w:p>
+    <w:p>
+      <w:pPr>
+        <w:pStyle w:val="Normal"/>
+        <w:spacing w:lineRule="auto" w:line="360"/>
+        <w:ind w:left="0" w:right="0" w:hanging="0"/>
+        <w:rPr>
+          <w:rFonts w:ascii="" w:hAnsi="" w:cs=""/>
+          <w:color w:val="00000A"/>
+          <w:sz w:val="28"/>
+          <w:szCs w:val="28"/>
+          <w:lang w:val="en-US" w:eastAsia="zh-CN" w:bidi="ar-SA"/>
+        </w:rPr>
+      </w:pPr>
+      <w:r>
+        <w:rPr>
+          <w:rFonts w:ascii="" w:hAnsi="" w:cs=""/>
+          <w:color w:val="00000A"/>
+          <w:sz w:val="28"/>
+          <w:szCs w:val="28"/>
+          <w:lang w:val="en-US" w:eastAsia="zh-CN" w:bidi="ar-SA"/>
+        </w:rPr>
+        <w:t>将编译出来的</w:t>
+      </w:r>
+      <w:r>
+        <w:rPr>
+          <w:rFonts w:eastAsia="Droid Sans Fallback" w:cs="" w:ascii="" w:hAnsi=""/>
+          <w:color w:val="00000A"/>
+          <w:sz w:val="28"/>
+          <w:szCs w:val="28"/>
+          <w:lang w:val="en-US" w:eastAsia="zh-CN" w:bidi="ar-SA"/>
+        </w:rPr>
+        <w:t>spiaud_test</w:t>
+      </w:r>
+      <w:r>
+        <w:rPr>
+          <w:rFonts w:ascii="" w:hAnsi="" w:cs=""/>
+          <w:color w:val="00000A"/>
+          <w:sz w:val="28"/>
+          <w:szCs w:val="28"/>
+          <w:lang w:val="en-US" w:eastAsia="zh-CN" w:bidi="ar-SA"/>
+        </w:rPr>
+        <w:t>程序用</w:t>
+      </w:r>
+      <w:r>
+        <w:rPr>
+          <w:rFonts w:eastAsia="Droid Sans Fallback" w:cs="" w:ascii="" w:hAnsi=""/>
+          <w:color w:val="00000A"/>
+          <w:sz w:val="28"/>
+          <w:szCs w:val="28"/>
+          <w:lang w:val="en-US" w:eastAsia="zh-CN" w:bidi="ar-SA"/>
+        </w:rPr>
+        <w:t>adb push</w:t>
+      </w:r>
+      <w:r>
+        <w:rPr>
+          <w:rFonts w:ascii="" w:hAnsi="" w:cs=""/>
+          <w:color w:val="00000A"/>
+          <w:sz w:val="28"/>
+          <w:szCs w:val="28"/>
+          <w:lang w:val="en-US" w:eastAsia="zh-CN" w:bidi="ar-SA"/>
+        </w:rPr>
+        <w:t>到系统</w:t>
+      </w:r>
+      <w:r>
+        <w:rPr>
+          <w:rFonts w:eastAsia="Droid Sans Fallback" w:cs="" w:ascii="" w:hAnsi=""/>
+          <w:color w:val="00000A"/>
+          <w:sz w:val="28"/>
+          <w:szCs w:val="28"/>
+          <w:lang w:val="en-US" w:eastAsia="zh-CN" w:bidi="ar-SA"/>
+        </w:rPr>
+        <w:t>/data</w:t>
+      </w:r>
+      <w:r>
+        <w:rPr>
+          <w:rFonts w:ascii="" w:hAnsi="" w:cs=""/>
+          <w:color w:val="00000A"/>
+          <w:sz w:val="28"/>
+          <w:szCs w:val="28"/>
+          <w:lang w:val="en-US" w:eastAsia="zh-CN" w:bidi="ar-SA"/>
+        </w:rPr>
+        <w:t>目录下，就可以验证</w:t>
+      </w:r>
+      <w:r>
+        <w:rPr>
+          <w:rFonts w:eastAsia="Droid Sans Fallback" w:cs="" w:ascii="" w:hAnsi=""/>
+          <w:color w:val="00000A"/>
+          <w:sz w:val="28"/>
+          <w:szCs w:val="28"/>
+          <w:lang w:val="en-US" w:eastAsia="zh-CN" w:bidi="ar-SA"/>
+        </w:rPr>
+        <w:t>SPI</w:t>
+      </w:r>
+      <w:r>
+        <w:rPr>
+          <w:rFonts w:ascii="" w:hAnsi="" w:cs=""/>
+          <w:color w:val="00000A"/>
+          <w:sz w:val="28"/>
+          <w:szCs w:val="28"/>
+          <w:lang w:val="en-US" w:eastAsia="zh-CN" w:bidi="ar-SA"/>
+        </w:rPr>
+        <w:t>音频驱动的结果。</w:t>
+      </w:r>
+    </w:p>
+    <w:p>
+      <w:pPr>
+        <w:pStyle w:val="Normal"/>
+        <w:spacing w:lineRule="auto" w:line="360"/>
+        <w:ind w:left="0" w:right="0" w:hanging="0"/>
+        <w:rPr>
+          <w:rFonts w:ascii="" w:hAnsi="" w:cs=""/>
+          <w:color w:val="00000A"/>
+          <w:sz w:val="28"/>
+          <w:szCs w:val="28"/>
+          <w:lang w:val="en-US" w:eastAsia="zh-CN" w:bidi="ar-SA"/>
+        </w:rPr>
+      </w:pPr>
+      <w:r>
+        <w:rPr>
+          <w:rFonts w:ascii="" w:hAnsi="" w:cs=""/>
+          <w:color w:val="00000A"/>
+          <w:sz w:val="28"/>
+          <w:szCs w:val="28"/>
+          <w:lang w:val="en-US" w:eastAsia="zh-CN" w:bidi="ar-SA"/>
+        </w:rPr>
+        <w:t>命令如下：</w:t>
+      </w:r>
+    </w:p>
+    <w:p>
+      <w:pPr>
+        <w:pStyle w:val="Normal"/>
+        <w:spacing w:lineRule="auto" w:line="360"/>
+        <w:ind w:left="0" w:right="0" w:hanging="0"/>
+        <w:rPr>
+          <w:rFonts w:eastAsia="Droid Sans Fallback" w:cs="" w:ascii="" w:hAnsi=""/>
+          <w:color w:val="00000A"/>
+          <w:sz w:val="28"/>
+          <w:szCs w:val="28"/>
+          <w:lang w:val="en-US" w:eastAsia="zh-CN" w:bidi="ar-SA"/>
+        </w:rPr>
+      </w:pPr>
+      <w:r>
+        <w:rPr>
+          <w:rFonts w:eastAsia="Droid Sans Fallback" w:cs="" w:ascii="" w:hAnsi=""/>
+          <w:color w:val="00000A"/>
+          <w:sz w:val="28"/>
+          <w:szCs w:val="28"/>
+          <w:lang w:val="en-US" w:eastAsia="zh-CN" w:bidi="ar-SA"/>
+        </w:rPr>
+        <w:t>adb push spiaud_test /data/spiaud_test</w:t>
+      </w:r>
+    </w:p>
+    <w:p>
+      <w:pPr>
+        <w:pStyle w:val="Normal"/>
+        <w:spacing w:lineRule="auto" w:line="360"/>
+        <w:ind w:left="0" w:right="0" w:hanging="0"/>
+        <w:rPr>
+          <w:rFonts w:eastAsia="Droid Sans Fallback" w:cs="" w:ascii="" w:hAnsi=""/>
+          <w:color w:val="00000A"/>
+          <w:sz w:val="28"/>
+          <w:szCs w:val="28"/>
+          <w:lang w:val="en-US" w:eastAsia="zh-CN" w:bidi="ar-SA"/>
+        </w:rPr>
+      </w:pPr>
+      <w:r>
+        <w:rPr>
+          <w:rFonts w:eastAsia="Droid Sans Fallback" w:cs="" w:ascii="" w:hAnsi=""/>
+          <w:color w:val="00000A"/>
+          <w:sz w:val="28"/>
+          <w:szCs w:val="28"/>
+          <w:lang w:val="en-US" w:eastAsia="zh-CN" w:bidi="ar-SA"/>
+        </w:rPr>
+        <w:t>adb shell chmod 777 /data/spiaud_test</w:t>
+      </w:r>
+    </w:p>
+    <w:p>
+      <w:pPr>
+        <w:pStyle w:val="Normal"/>
+        <w:spacing w:lineRule="auto" w:line="360"/>
+        <w:ind w:left="0" w:right="0" w:hanging="0"/>
+        <w:rPr>
+          <w:rFonts w:eastAsia="Droid Sans Fallback" w:cs="" w:ascii="" w:hAnsi=""/>
+          <w:color w:val="00000A"/>
+          <w:sz w:val="28"/>
+          <w:szCs w:val="28"/>
+          <w:lang w:val="en-US" w:eastAsia="zh-CN" w:bidi="ar-SA"/>
+        </w:rPr>
+      </w:pPr>
+      <w:r>
+        <w:rPr>
+          <w:rFonts w:eastAsia="Droid Sans Fallback" w:cs="" w:ascii="" w:hAnsi=""/>
+          <w:color w:val="00000A"/>
+          <w:sz w:val="28"/>
+          <w:szCs w:val="28"/>
+          <w:lang w:val="en-US" w:eastAsia="zh-CN" w:bidi="ar-SA"/>
+        </w:rPr>
+        <w:t>adb shell /data/spiaud_test</w:t>
+      </w:r>
+    </w:p>
+    <w:p>
+      <w:pPr>
+        <w:pStyle w:val="Normal"/>
+        <w:spacing w:lineRule="auto" w:line="360"/>
+        <w:ind w:left="0" w:right="0" w:hanging="0"/>
+        <w:rPr>
+          <w:rFonts w:eastAsia="Droid Sans Fallback" w:cs="" w:ascii="" w:hAnsi=""/>
+          <w:color w:val="00000A"/>
+          <w:sz w:val="28"/>
+          <w:szCs w:val="28"/>
+          <w:lang w:val="en-US" w:eastAsia="zh-CN" w:bidi="ar-SA"/>
+        </w:rPr>
+      </w:pPr>
+      <w:r>
+        <w:rPr>
+          <w:rFonts w:ascii="" w:hAnsi="" w:cs=""/>
+          <w:color w:val="00000A"/>
+          <w:sz w:val="28"/>
+          <w:szCs w:val="28"/>
+          <w:lang w:val="en-US" w:eastAsia="zh-CN" w:bidi="ar-SA"/>
+        </w:rPr>
+        <w:t>录制的音频默认保存在</w:t>
+      </w:r>
+      <w:r>
+        <w:rPr>
+          <w:rFonts w:eastAsia="Droid Sans Fallback" w:cs="" w:ascii="" w:hAnsi=""/>
+          <w:color w:val="00000A"/>
+          <w:sz w:val="28"/>
+          <w:szCs w:val="28"/>
+          <w:lang w:val="en-US" w:eastAsia="zh-CN" w:bidi="ar-SA"/>
+        </w:rPr>
+        <w:t>/data/spi.pcm</w:t>
+      </w:r>
+    </w:p>
+    <w:p>
+      <w:pPr>
+        <w:pStyle w:val="Normal"/>
+        <w:spacing w:lineRule="auto" w:line="360"/>
+        <w:ind w:left="0" w:right="0" w:hanging="0"/>
+        <w:rPr>
+          <w:rFonts w:ascii="" w:hAnsi="" w:cs=""/>
+          <w:color w:val="00000A"/>
+          <w:sz w:val="28"/>
+          <w:szCs w:val="28"/>
+          <w:lang w:val="en-US" w:eastAsia="zh-CN" w:bidi="ar-SA"/>
+        </w:rPr>
+      </w:pPr>
+      <w:r>
+        <w:rPr>
+          <w:rFonts w:ascii="" w:hAnsi="" w:cs=""/>
+          <w:color w:val="00000A"/>
+          <w:sz w:val="28"/>
+          <w:szCs w:val="28"/>
+          <w:lang w:val="en-US" w:eastAsia="zh-CN" w:bidi="ar-SA"/>
+        </w:rPr>
+        <w:t>用命令</w:t>
+      </w:r>
+      <w:r>
+        <w:rPr>
+          <w:rFonts w:eastAsia="Droid Sans Fallback" w:cs="" w:ascii="" w:hAnsi=""/>
+          <w:color w:val="00000A"/>
+          <w:sz w:val="28"/>
+          <w:szCs w:val="28"/>
+          <w:lang w:val="en-US" w:eastAsia="zh-CN" w:bidi="ar-SA"/>
+        </w:rPr>
+        <w:t>adb pull</w:t>
+      </w:r>
+      <w:r>
+        <w:rPr>
+          <w:rFonts w:ascii="" w:hAnsi="" w:cs=""/>
+          <w:color w:val="00000A"/>
+          <w:sz w:val="28"/>
+          <w:szCs w:val="28"/>
+          <w:lang w:val="en-US" w:eastAsia="zh-CN" w:bidi="ar-SA"/>
+        </w:rPr>
+        <w:t>可以将保存好的音频文件抓取出来</w:t>
+      </w:r>
+    </w:p>
+    <w:p>
+      <w:pPr>
+        <w:pStyle w:val="Normal"/>
+        <w:spacing w:lineRule="auto" w:line="360"/>
+        <w:ind w:left="0" w:right="0" w:hanging="0"/>
+        <w:rPr>
+          <w:rFonts w:eastAsia="Droid Sans Fallback" w:cs="" w:ascii="" w:hAnsi=""/>
+          <w:color w:val="00000A"/>
+          <w:sz w:val="28"/>
+          <w:szCs w:val="28"/>
+          <w:lang w:val="en-US" w:eastAsia="zh-CN" w:bidi="ar-SA"/>
+        </w:rPr>
+      </w:pPr>
+      <w:r>
+        <w:rPr>
+          <w:rFonts w:eastAsia="Droid Sans Fallback" w:cs="" w:ascii="" w:hAnsi=""/>
+          <w:color w:val="00000A"/>
+          <w:sz w:val="28"/>
+          <w:szCs w:val="28"/>
+          <w:lang w:val="en-US" w:eastAsia="zh-CN" w:bidi="ar-SA"/>
+        </w:rPr>
+        <w:t>adb pull /data/spi.pcm</w:t>
+      </w:r>
+    </w:p>
+    <w:p>
+      <w:pPr>
+        <w:pStyle w:val="Normal"/>
+        <w:spacing w:lineRule="auto" w:line="360"/>
+        <w:ind w:left="0" w:right="0" w:hanging="0"/>
+        <w:rPr>
+          <w:rFonts w:eastAsia="Droid Sans Fallback" w:cs="" w:ascii="" w:hAnsi=""/>
+          <w:color w:val="00000A"/>
+          <w:sz w:val="28"/>
+          <w:szCs w:val="28"/>
+          <w:lang w:val="en-US" w:eastAsia="zh-CN" w:bidi="ar-SA"/>
+        </w:rPr>
+      </w:pPr>
+      <w:r>
+        <w:rPr>
+          <w:rFonts w:eastAsia="Droid Sans Fallback" w:cs="" w:ascii="" w:hAnsi=""/>
+          <w:color w:val="00000A"/>
+          <w:sz w:val="28"/>
+          <w:szCs w:val="28"/>
+          <w:lang w:val="en-US" w:eastAsia="zh-CN" w:bidi="ar-SA"/>
+        </w:rPr>
+      </w:r>
+    </w:p>
+    <w:p>
+      <w:pPr>
+        <w:pStyle w:val="Normal"/>
+        <w:spacing w:lineRule="auto" w:line="360"/>
+        <w:ind w:left="0" w:right="0" w:hanging="0"/>
+        <w:rPr>
+          <w:rFonts w:ascii="" w:hAnsi="" w:cs=""/>
+          <w:color w:val="00000A"/>
+          <w:sz w:val="28"/>
+          <w:szCs w:val="28"/>
+          <w:lang w:val="en-US" w:eastAsia="zh-CN" w:bidi="ar-SA"/>
+        </w:rPr>
+      </w:pPr>
+      <w:r>
+        <w:rPr>
+          <w:rFonts w:ascii="" w:hAnsi="" w:cs=""/>
+          <w:color w:val="00000A"/>
+          <w:sz w:val="28"/>
+          <w:szCs w:val="28"/>
+          <w:lang w:val="en-US" w:eastAsia="zh-CN" w:bidi="ar-SA"/>
+        </w:rPr>
+        <w:t>音频文件可以用</w:t>
+      </w:r>
+      <w:r>
+        <w:rPr>
+          <w:rFonts w:eastAsia="Droid Sans Fallback" w:cs="" w:ascii="" w:hAnsi=""/>
+          <w:color w:val="00000A"/>
+          <w:sz w:val="28"/>
+          <w:szCs w:val="28"/>
+          <w:lang w:val="en-US" w:eastAsia="zh-CN" w:bidi="ar-SA"/>
+        </w:rPr>
+        <w:t>audacity</w:t>
+      </w:r>
+      <w:r>
+        <w:rPr>
+          <w:rFonts w:ascii="" w:hAnsi="" w:cs=""/>
+          <w:color w:val="00000A"/>
+          <w:sz w:val="28"/>
+          <w:szCs w:val="28"/>
+          <w:lang w:val="en-US" w:eastAsia="zh-CN" w:bidi="ar-SA"/>
+        </w:rPr>
+        <w:t>这个软件打开</w:t>
+      </w:r>
+      <w:r>
+        <w:rPr>
+          <w:rFonts w:ascii="" w:hAnsi="" w:cs=""/>
+          <w:color w:val="00000A"/>
+          <w:sz w:val="28"/>
+          <w:szCs w:val="28"/>
+          <w:lang w:val="en-US" w:eastAsia="zh-CN" w:bidi="ar-SA"/>
+        </w:rPr>
+        <w:t>，</w:t>
+      </w:r>
+      <w:r>
+        <w:rPr>
+          <w:rFonts w:ascii="" w:hAnsi="" w:cs=""/>
+          <w:color w:val="00000A"/>
+          <w:sz w:val="28"/>
+          <w:szCs w:val="28"/>
+          <w:lang w:val="en-US" w:eastAsia="zh-CN" w:bidi="ar-SA"/>
+        </w:rPr>
+        <w:t>打开方式</w:t>
+      </w:r>
+      <w:r>
+        <w:rPr>
+          <w:rFonts w:ascii="" w:hAnsi="" w:cs=""/>
+          <w:color w:val="00000A"/>
+          <w:sz w:val="28"/>
+          <w:szCs w:val="28"/>
+          <w:lang w:val="en-US" w:eastAsia="zh-CN" w:bidi="ar-SA"/>
+        </w:rPr>
+        <w:t>：</w:t>
+      </w:r>
+    </w:p>
+    <w:p>
+      <w:pPr>
+        <w:pStyle w:val="Normal"/>
+        <w:spacing w:lineRule="auto" w:line="360"/>
+        <w:ind w:left="0" w:right="0" w:hanging="0"/>
+        <w:rPr>
+          <w:rFonts w:eastAsia="Droid Sans Fallback" w:cs="" w:ascii="" w:hAnsi=""/>
+          <w:color w:val="00000A"/>
+          <w:sz w:val="28"/>
+          <w:szCs w:val="28"/>
+          <w:lang w:val="en-US" w:eastAsia="zh-CN" w:bidi="ar-SA"/>
+        </w:rPr>
+      </w:pPr>
+      <w:r>
+        <w:rPr>
+          <w:rFonts w:eastAsia="Droid Sans Fallback" w:cs="" w:ascii="" w:hAnsi=""/>
+          <w:color w:val="00000A"/>
+          <w:sz w:val="28"/>
+          <w:szCs w:val="28"/>
+          <w:lang w:val="en-US" w:eastAsia="zh-CN" w:bidi="ar-SA"/>
+        </w:rPr>
+        <w:t>File → Import → Raw data</w:t>
+      </w:r>
+    </w:p>
+    <w:p>
+      <w:pPr>
+        <w:pStyle w:val="Normal"/>
+        <w:spacing w:lineRule="auto" w:line="360"/>
+        <w:ind w:left="0" w:right="0" w:hanging="0"/>
+        <w:rPr>
+          <w:rFonts w:ascii="" w:hAnsi="" w:cs=""/>
+          <w:color w:val="00000A"/>
+          <w:sz w:val="28"/>
+          <w:szCs w:val="28"/>
+          <w:lang w:val="en-US" w:eastAsia="zh-CN" w:bidi="ar-SA"/>
+        </w:rPr>
+      </w:pPr>
+      <w:r>
+        <w:rPr>
+          <w:rFonts w:ascii="" w:hAnsi="" w:cs=""/>
+          <w:color w:val="00000A"/>
+          <w:sz w:val="28"/>
+          <w:szCs w:val="28"/>
+          <w:lang w:val="en-US" w:eastAsia="zh-CN" w:bidi="ar-SA"/>
+        </w:rPr>
+        <w:t>参数选择如下：</w:t>
+      </w:r>
+    </w:p>
+    <w:p>
+      <w:pPr>
+        <w:pStyle w:val="Normal"/>
+        <w:spacing w:lineRule="auto" w:line="360"/>
+        <w:ind w:left="0" w:right="0" w:hanging="0"/>
+        <w:rPr>
+          <w:rFonts w:eastAsia="Droid Sans Fallback" w:cs="" w:ascii="" w:hAnsi=""/>
+          <w:color w:val="00000A"/>
+          <w:sz w:val="28"/>
+          <w:szCs w:val="28"/>
+          <w:lang w:val="en-US" w:eastAsia="zh-CN" w:bidi="ar-SA"/>
+        </w:rPr>
+      </w:pPr>
+      <w:r>
+        <w:rPr>
+          <w:rFonts w:eastAsia="Droid Sans Fallback" w:cs="" w:ascii="" w:hAnsi=""/>
+          <w:color w:val="00000A"/>
+          <w:sz w:val="28"/>
+          <w:szCs w:val="28"/>
+          <w:lang w:val="en-US" w:eastAsia="zh-CN" w:bidi="ar-SA"/>
+        </w:rPr>
+        <w:drawing>
+          <wp:anchor behindDoc="0" distT="0" distB="0" distL="0" distR="0" simplePos="0" locked="0" layoutInCell="1" allowOverlap="1" relativeHeight="9">
+            <wp:simplePos x="0" y="0"/>
+            <wp:positionH relativeFrom="column">
+              <wp:align>center</wp:align>
+            </wp:positionH>
+            <wp:positionV relativeFrom="paragraph">
+              <wp:align>top</wp:align>
+            </wp:positionV>
+            <wp:extent cx="2676525" cy="2924175"/>
+            <wp:effectExtent l="0" t="0" r="0" b="0"/>
+            <wp:wrapSquare wrapText="largest"/>
+            <wp:docPr id="1" name="Picture" descr=""/>
+            <wp:cNvGraphicFramePr>
+              <a:graphicFrameLocks xmlns:a="http://schemas.openxmlformats.org/drawingml/2006/main" noChangeAspect="1"/>
+            </wp:cNvGraphicFramePr>
+            <a:graphic xmlns:a="http://schemas.openxmlformats.org/drawingml/2006/main">
+              <a:graphicData uri="http://schemas.openxmlformats.org/drawingml/2006/picture">
+                <pic:pic xmlns:pic="http://schemas.openxmlformats.org/drawingml/2006/picture">
+                  <pic:nvPicPr>
+                    <pic:cNvPr id="1" name="Picture" descr=""/>
+                    <pic:cNvPicPr>
+                      <a:picLocks noChangeAspect="1" noChangeArrowheads="1"/>
+                    </pic:cNvPicPr>
+                  </pic:nvPicPr>
+                  <pic:blipFill>
+                    <a:blip r:embed="rId3"/>
+                    <a:stretch>
+                      <a:fillRect/>
+                    </a:stretch>
+                  </pic:blipFill>
+                  <pic:spPr bwMode="auto">
+                    <a:xfrm>
+                      <a:off x="0" y="0"/>
+                      <a:ext cx="2676525" cy="2924175"/>
+                    </a:xfrm>
+                    <a:prstGeom prst="rect">
+                      <a:avLst/>
+                    </a:prstGeom>
+                    <a:noFill/>
+                    <a:ln w="9525">
+                      <a:noFill/>
+                      <a:miter lim="800000"/>
+                      <a:headEnd/>
+                      <a:tailEnd/>
+                    </a:ln>
+                  </pic:spPr>
+                </pic:pic>
+              </a:graphicData>
+            </a:graphic>
+          </wp:anchor>
+        </w:drawing>
+      </w:r>
+    </w:p>
+    <w:p>
+      <w:pPr>
+        <w:pStyle w:val="Normal"/>
+        <w:spacing w:lineRule="auto" w:line="360"/>
+        <w:ind w:left="0" w:right="0" w:hanging="0"/>
+        <w:rPr>
+          <w:rFonts w:eastAsia="Droid Sans Fallback" w:cs="" w:ascii="" w:hAnsi=""/>
+          <w:color w:val="00000A"/>
+          <w:sz w:val="28"/>
+          <w:szCs w:val="28"/>
+          <w:lang w:val="en-US" w:eastAsia="zh-CN" w:bidi="ar-SA"/>
+        </w:rPr>
+      </w:pPr>
+      <w:r>
+        <w:rPr>
+          <w:rFonts w:eastAsia="Droid Sans Fallback" w:cs="" w:ascii="" w:hAnsi=""/>
+          <w:color w:val="00000A"/>
+          <w:sz w:val="28"/>
+          <w:szCs w:val="28"/>
+          <w:lang w:val="en-US" w:eastAsia="zh-CN" w:bidi="ar-SA"/>
+        </w:rPr>
+      </w:r>
+    </w:p>
+    <w:p>
+      <w:pPr>
+        <w:pStyle w:val="Normal"/>
+        <w:spacing w:lineRule="auto" w:line="360"/>
+        <w:ind w:left="0" w:right="0" w:hanging="0"/>
+        <w:rPr>
+          <w:rFonts w:eastAsia="Droid Sans Fallback" w:cs="" w:ascii="" w:hAnsi=""/>
+          <w:color w:val="00000A"/>
+          <w:sz w:val="28"/>
+          <w:szCs w:val="28"/>
+          <w:lang w:val="en-US" w:eastAsia="zh-CN" w:bidi="ar-SA"/>
+        </w:rPr>
+      </w:pPr>
+      <w:r>
+        <w:rPr>
+          <w:rFonts w:eastAsia="Droid Sans Fallback" w:cs="" w:ascii="" w:hAnsi=""/>
+          <w:color w:val="00000A"/>
+          <w:sz w:val="28"/>
+          <w:szCs w:val="28"/>
+          <w:lang w:val="en-US" w:eastAsia="zh-CN" w:bidi="ar-SA"/>
+        </w:rPr>
+      </w:r>
+    </w:p>
+    <w:p>
+      <w:pPr>
+        <w:pStyle w:val="Normal"/>
+        <w:spacing w:lineRule="auto" w:line="360"/>
+        <w:ind w:left="0" w:right="0" w:hanging="0"/>
+        <w:rPr>
+          <w:rFonts w:eastAsia="Droid Sans Fallback" w:cs="" w:ascii="" w:hAnsi=""/>
+          <w:color w:val="00000A"/>
+          <w:sz w:val="28"/>
+          <w:szCs w:val="28"/>
+          <w:lang w:val="en-US" w:eastAsia="zh-CN" w:bidi="ar-SA"/>
+        </w:rPr>
+      </w:pPr>
+      <w:r>
+        <w:rPr>
+          <w:rFonts w:eastAsia="Droid Sans Fallback" w:cs="" w:ascii="" w:hAnsi=""/>
+          <w:color w:val="00000A"/>
+          <w:sz w:val="28"/>
+          <w:szCs w:val="28"/>
+          <w:lang w:val="en-US" w:eastAsia="zh-CN" w:bidi="ar-SA"/>
+        </w:rPr>
+      </w:r>
+    </w:p>
+    <w:p>
+      <w:pPr>
+        <w:pStyle w:val="Normal"/>
+        <w:spacing w:lineRule="auto" w:line="360"/>
+        <w:ind w:left="0" w:right="0" w:hanging="0"/>
+        <w:rPr>
+          <w:rFonts w:eastAsia="Droid Sans Fallback" w:cs="" w:ascii="" w:hAnsi=""/>
+          <w:color w:val="00000A"/>
+          <w:sz w:val="28"/>
+          <w:szCs w:val="28"/>
+          <w:lang w:val="en-US" w:eastAsia="zh-CN" w:bidi="ar-SA"/>
+        </w:rPr>
+      </w:pPr>
+      <w:r>
+        <w:rPr>
+          <w:rFonts w:eastAsia="Droid Sans Fallback" w:cs="" w:ascii="" w:hAnsi=""/>
+          <w:color w:val="00000A"/>
+          <w:sz w:val="28"/>
+          <w:szCs w:val="28"/>
+          <w:lang w:val="en-US" w:eastAsia="zh-CN" w:bidi="ar-SA"/>
+        </w:rPr>
+      </w:r>
+    </w:p>
+    <w:p>
+      <w:pPr>
+        <w:pStyle w:val="Normal"/>
+        <w:spacing w:lineRule="auto" w:line="360"/>
+        <w:ind w:left="0" w:right="0" w:hanging="0"/>
+        <w:rPr>
+          <w:rFonts w:eastAsia="Droid Sans Fallback" w:cs="" w:ascii="" w:hAnsi=""/>
+          <w:color w:val="00000A"/>
+          <w:sz w:val="28"/>
+          <w:szCs w:val="28"/>
+          <w:lang w:val="en-US" w:eastAsia="zh-CN" w:bidi="ar-SA"/>
+        </w:rPr>
+      </w:pPr>
+      <w:r>
+        <w:rPr>
+          <w:rFonts w:eastAsia="Droid Sans Fallback" w:cs="" w:ascii="" w:hAnsi=""/>
+          <w:color w:val="00000A"/>
+          <w:sz w:val="28"/>
+          <w:szCs w:val="28"/>
+          <w:lang w:val="en-US" w:eastAsia="zh-CN" w:bidi="ar-SA"/>
+        </w:rPr>
+      </w:r>
+    </w:p>
+    <w:p>
+      <w:pPr>
+        <w:pStyle w:val="Normal"/>
+        <w:spacing w:lineRule="auto" w:line="360"/>
+        <w:ind w:left="0" w:right="0" w:hanging="0"/>
+        <w:rPr>
+          <w:rFonts w:eastAsia="Droid Sans Fallback" w:cs="" w:ascii="" w:hAnsi=""/>
+          <w:color w:val="00000A"/>
+          <w:sz w:val="28"/>
+          <w:szCs w:val="28"/>
+          <w:lang w:val="en-US" w:eastAsia="zh-CN" w:bidi="ar-SA"/>
+        </w:rPr>
+      </w:pPr>
+      <w:r>
+        <w:rPr>
+          <w:rFonts w:eastAsia="Droid Sans Fallback" w:cs="" w:ascii="" w:hAnsi=""/>
+          <w:color w:val="00000A"/>
+          <w:sz w:val="28"/>
+          <w:szCs w:val="28"/>
+          <w:lang w:val="en-US" w:eastAsia="zh-CN" w:bidi="ar-SA"/>
+        </w:rPr>
+      </w:r>
+    </w:p>
+    <w:p>
+      <w:pPr>
+        <w:pStyle w:val="Normal"/>
+        <w:spacing w:lineRule="auto" w:line="360"/>
+        <w:ind w:left="0" w:right="0" w:hanging="0"/>
+        <w:rPr>
+          <w:rFonts w:eastAsia="Droid Sans Fallback" w:cs="" w:ascii="" w:hAnsi=""/>
+          <w:color w:val="00000A"/>
+          <w:sz w:val="28"/>
+          <w:szCs w:val="28"/>
+          <w:lang w:val="en-US" w:eastAsia="zh-CN" w:bidi="ar-SA"/>
+        </w:rPr>
+      </w:pPr>
+      <w:r>
+        <w:rPr>
+          <w:rFonts w:eastAsia="Droid Sans Fallback" w:cs="" w:ascii="" w:hAnsi=""/>
+          <w:color w:val="00000A"/>
+          <w:sz w:val="28"/>
+          <w:szCs w:val="28"/>
+          <w:lang w:val="en-US" w:eastAsia="zh-CN" w:bidi="ar-SA"/>
+        </w:rPr>
+      </w:r>
+    </w:p>
+    <w:p>
+      <w:pPr>
+        <w:pStyle w:val="Normal"/>
+        <w:spacing w:lineRule="auto" w:line="360"/>
+        <w:ind w:left="0" w:right="0" w:hanging="0"/>
+        <w:rPr>
+          <w:rFonts w:eastAsia="Droid Sans Fallback" w:cs="" w:ascii="" w:hAnsi=""/>
+          <w:color w:val="00000A"/>
+          <w:sz w:val="28"/>
+          <w:szCs w:val="28"/>
+          <w:lang w:val="en-US" w:eastAsia="zh-CN" w:bidi="ar-SA"/>
+        </w:rPr>
+      </w:pPr>
+      <w:r>
+        <w:rPr>
+          <w:rFonts w:eastAsia="Droid Sans Fallback" w:cs="" w:ascii="" w:hAnsi=""/>
+          <w:color w:val="00000A"/>
+          <w:sz w:val="28"/>
+          <w:szCs w:val="28"/>
+          <w:lang w:val="en-US" w:eastAsia="zh-CN" w:bidi="ar-SA"/>
+        </w:rPr>
+      </w:r>
+    </w:p>
+    <w:p>
+      <w:pPr>
+        <w:pStyle w:val="Normal"/>
+        <w:spacing w:lineRule="auto" w:line="360"/>
+        <w:ind w:left="0" w:right="0" w:hanging="0"/>
+        <w:rPr>
+          <w:rFonts w:eastAsia="Droid Sans Fallback" w:cs="" w:ascii="" w:hAnsi=""/>
+          <w:color w:val="00000A"/>
+          <w:sz w:val="28"/>
+          <w:szCs w:val="28"/>
+          <w:lang w:val="en-US" w:eastAsia="zh-CN" w:bidi="ar-SA"/>
+        </w:rPr>
+      </w:pPr>
+      <w:r>
+        <w:rPr>
+          <w:rFonts w:eastAsia="Droid Sans Fallback" w:cs="" w:ascii="" w:hAnsi=""/>
+          <w:color w:val="00000A"/>
+          <w:sz w:val="28"/>
+          <w:szCs w:val="28"/>
+          <w:lang w:val="en-US" w:eastAsia="zh-CN" w:bidi="ar-SA"/>
+        </w:rPr>
+      </w:r>
+    </w:p>
+    <w:p>
+      <w:pPr>
+        <w:pStyle w:val="Normal"/>
+        <w:spacing w:lineRule="auto" w:line="360"/>
+        <w:ind w:left="0" w:right="0" w:hanging="0"/>
+        <w:rPr>
+          <w:rFonts w:ascii="" w:hAnsi="" w:cs=""/>
+          <w:color w:val="00000A"/>
+          <w:sz w:val="28"/>
+          <w:szCs w:val="28"/>
+          <w:lang w:val="en-US" w:eastAsia="zh-CN" w:bidi="ar-SA"/>
+        </w:rPr>
+      </w:pPr>
+      <w:r>
+        <w:rPr>
+          <w:rFonts w:ascii="" w:hAnsi="" w:cs=""/>
+          <w:color w:val="00000A"/>
+          <w:sz w:val="28"/>
+          <w:szCs w:val="28"/>
+          <w:lang w:val="en-US" w:eastAsia="zh-CN" w:bidi="ar-SA"/>
+        </w:rPr>
+        <w:t>然后就可以直接播放导入的音频</w:t>
+      </w:r>
+      <w:r>
+        <w:rPr>
+          <w:rFonts w:ascii="" w:hAnsi="" w:cs=""/>
+          <w:color w:val="00000A"/>
+          <w:sz w:val="28"/>
+          <w:szCs w:val="28"/>
+          <w:lang w:val="en-US" w:eastAsia="zh-CN" w:bidi="ar-SA"/>
+        </w:rPr>
+        <w:t>。</w:t>
+      </w:r>
+    </w:p>
+    <w:p>
+      <w:pPr>
+        <w:pStyle w:val="Normal"/>
+        <w:spacing w:lineRule="auto" w:line="360"/>
+        <w:ind w:left="0" w:right="0" w:hanging="0"/>
+        <w:rPr>
+          <w:rFonts w:eastAsia="Droid Sans Fallback" w:cs="" w:ascii="" w:hAnsi=""/>
+          <w:color w:val="00000A"/>
+          <w:sz w:val="28"/>
+          <w:szCs w:val="28"/>
+          <w:lang w:val="en-US" w:eastAsia="zh-CN" w:bidi="ar-SA"/>
+        </w:rPr>
+      </w:pPr>
+      <w:r>
+        <w:rPr>
+          <w:rFonts w:eastAsia="Droid Sans Fallback" w:cs="" w:ascii="" w:hAnsi=""/>
+          <w:color w:val="00000A"/>
+          <w:sz w:val="28"/>
+          <w:szCs w:val="28"/>
+          <w:lang w:val="en-US" w:eastAsia="zh-CN" w:bidi="ar-SA"/>
+        </w:rPr>
+      </w:r>
+    </w:p>
+    <w:p>
+      <w:pPr>
+        <w:pStyle w:val="TextBody"/>
+        <w:spacing w:lineRule="auto" w:line="360"/>
+        <w:ind w:left="0" w:right="0" w:hanging="0"/>
+        <w:rPr>
+          <w:rFonts w:ascii="" w:hAnsi="" w:cs=""/>
+          <w:color w:val="000000"/>
+          <w:sz w:val="21"/>
+          <w:szCs w:val="28"/>
+          <w:lang w:val="en-US" w:eastAsia="zh-CN" w:bidi="ar-SA"/>
+        </w:rPr>
+      </w:pPr>
+      <w:r>
+        <w:rPr>
+          <w:rFonts w:ascii="" w:hAnsi="" w:cs=""/>
+          <w:color w:val="000000"/>
+          <w:sz w:val="21"/>
+          <w:szCs w:val="28"/>
+          <w:lang w:val="en-US" w:eastAsia="zh-CN" w:bidi="ar-SA"/>
+        </w:rPr>
+        <w:t>如果能正常获取音频数据，</w:t>
+      </w:r>
+      <w:r>
+        <w:rPr>
+          <w:rFonts w:eastAsia="Droid Sans Fallback" w:cs="" w:ascii="Times New Roman;serif" w:hAnsi="Times New Roman;serif"/>
+          <w:color w:val="000000"/>
+          <w:sz w:val="21"/>
+          <w:szCs w:val="28"/>
+          <w:lang w:val="en-US" w:eastAsia="zh-CN" w:bidi="ar-SA"/>
+        </w:rPr>
+        <w:t>kernel</w:t>
+      </w:r>
+      <w:r>
+        <w:rPr>
+          <w:rFonts w:ascii="" w:hAnsi="" w:cs=""/>
+          <w:color w:val="000000"/>
+          <w:sz w:val="21"/>
+          <w:szCs w:val="28"/>
+          <w:lang w:val="en-US" w:eastAsia="zh-CN" w:bidi="ar-SA"/>
+        </w:rPr>
+        <w:t>输出来的</w:t>
+      </w:r>
+      <w:bookmarkStart w:id="61" w:name="__DdeLink__1311_240670616"/>
+      <w:r>
+        <w:rPr>
+          <w:rFonts w:eastAsia="Droid Sans Fallback" w:cs="" w:ascii="Times New Roman;serif" w:hAnsi="Times New Roman;serif"/>
+          <w:color w:val="000000"/>
+          <w:sz w:val="21"/>
+          <w:szCs w:val="28"/>
+          <w:lang w:val="en-US" w:eastAsia="zh-CN" w:bidi="ar-SA"/>
+        </w:rPr>
+        <w:t>log</w:t>
+      </w:r>
+      <w:bookmarkEnd w:id="61"/>
+      <w:r>
+        <w:rPr>
+          <w:rFonts w:ascii="" w:hAnsi="" w:cs=""/>
+          <w:color w:val="000000"/>
+          <w:sz w:val="21"/>
+          <w:szCs w:val="28"/>
+          <w:lang w:val="en-US" w:eastAsia="zh-CN" w:bidi="ar-SA"/>
+        </w:rPr>
+        <w:t>如下：</w:t>
+      </w:r>
+    </w:p>
+    <w:p>
+      <w:pPr>
+        <w:pStyle w:val="TextBody"/>
+        <w:spacing w:before="0" w:after="240"/>
+        <w:jc w:val="left"/>
+        <w:rPr>
+          <w:rFonts w:ascii="Times New Roman;serif" w:hAnsi="Times New Roman;serif"/>
+          <w:color w:val="000000"/>
+          <w:sz w:val="21"/>
+          <w:lang w:val="en-US"/>
+        </w:rPr>
+      </w:pPr>
+      <w:r>
+        <w:rPr>
+          <w:rFonts w:ascii="Times New Roman;serif" w:hAnsi="Times New Roman;serif"/>
+          <w:color w:val="000000"/>
+          <w:sz w:val="21"/>
+          <w:lang w:val="en-US"/>
+        </w:rPr>
+        <w:t>&lt;4&gt;[ 53.239222] spiaud_open() status=0, user=0</w:t>
+        <w:br/>
+        <w:t>&lt;4&gt;[ 53.245020] spiaud_process_recv_data(), context len:5120, base sequence number:93963</w:t>
+        <w:br/>
+        <w:t>&lt;4&gt;[ 62.963750] spiaud_release() user=1</w:t>
+        <w:br/>
+        <w:t>&lt;4&gt;[ 62.963771] SPI transfer, cur=1865 cost(us)[4734,4827,4717,5717,4783,4716,4731,5767,4824,4711]</w:t>
+        <w:br/>
+        <w:t>&lt;4&gt;[ 62.966956] spiaud_loopTranferFunc wait</w:t>
+      </w:r>
+    </w:p>
+    <w:p>
+      <w:pPr>
+        <w:pStyle w:val="TextBody"/>
+        <w:spacing w:before="0" w:after="0"/>
+        <w:ind w:left="0" w:right="0" w:hanging="0"/>
+        <w:rPr>
+          <w:color w:val="000000"/>
+        </w:rPr>
+      </w:pPr>
+      <w:r>
+        <w:rPr>
+          <w:color w:val="000000"/>
+          <w:sz w:val="21"/>
+        </w:rPr>
+        <w:t>如果有异常</w:t>
+      </w:r>
+      <w:r>
+        <w:rPr>
+          <w:color w:val="000000"/>
+          <w:sz w:val="21"/>
+        </w:rPr>
+        <w:t>（出现</w:t>
+      </w:r>
+      <w:r>
+        <w:rPr>
+          <w:b/>
+          <w:bCs/>
+          <w:color w:val="000000"/>
+        </w:rPr>
+        <w:t>warning</w:t>
+      </w:r>
+      <w:r>
+        <w:rPr>
+          <w:color w:val="000000"/>
+          <w:sz w:val="21"/>
+        </w:rPr>
+        <w:t>关键字）</w:t>
+      </w:r>
+      <w:r>
+        <w:rPr>
+          <w:color w:val="000000"/>
+          <w:sz w:val="21"/>
+        </w:rPr>
+        <w:t>，现有的</w:t>
+      </w:r>
+      <w:r>
+        <w:rPr>
+          <w:rFonts w:ascii="Times New Roman;serif" w:hAnsi="Times New Roman;serif"/>
+          <w:color w:val="000000"/>
+          <w:sz w:val="21"/>
+          <w:lang w:val="en-US"/>
+        </w:rPr>
+        <w:t>log</w:t>
+      </w:r>
+      <w:r>
+        <w:rPr>
+          <w:color w:val="000000"/>
+          <w:sz w:val="21"/>
+        </w:rPr>
+        <w:t>无法定位的话</w:t>
+      </w:r>
+      <w:r>
+        <w:rPr>
+          <w:color w:val="000000"/>
+          <w:sz w:val="21"/>
+        </w:rPr>
+        <w:t>，需要开启更多</w:t>
+      </w:r>
+      <w:r>
+        <w:rPr>
+          <w:color w:val="000000"/>
+        </w:rPr>
+        <w:t>log</w:t>
+      </w:r>
+    </w:p>
+    <w:p>
+      <w:pPr>
+        <w:pStyle w:val="TextBody"/>
+        <w:spacing w:before="0" w:after="0"/>
+        <w:ind w:left="0" w:right="0" w:hanging="0"/>
+        <w:rPr>
+          <w:rFonts w:ascii="Cambria" w:hAnsi="Cambria" w:cs=""/>
+          <w:color w:val="000000"/>
+          <w:sz w:val="21"/>
+          <w:szCs w:val="21"/>
+          <w:lang w:val="en-US" w:eastAsia="zh-CN" w:bidi="ar-SA"/>
+        </w:rPr>
+      </w:pPr>
+      <w:r>
+        <w:rPr>
+          <w:rFonts w:ascii="Cambria" w:hAnsi="Cambria" w:cs=""/>
+          <w:color w:val="000000"/>
+          <w:sz w:val="21"/>
+          <w:szCs w:val="21"/>
+          <w:lang w:val="en-US" w:eastAsia="zh-CN" w:bidi="ar-SA"/>
+        </w:rPr>
+        <w:t>命令：</w:t>
+      </w:r>
+    </w:p>
+    <w:p>
+      <w:pPr>
+        <w:pStyle w:val="TextBody"/>
+        <w:spacing w:before="0" w:after="0"/>
+        <w:ind w:left="0" w:right="0" w:hanging="0"/>
+        <w:rPr>
+          <w:rFonts w:eastAsia="Droid Sans Fallback" w:cs=""/>
+          <w:color w:val="000000"/>
+          <w:sz w:val="21"/>
+          <w:szCs w:val="21"/>
+          <w:lang w:val="en-US" w:eastAsia="zh-CN" w:bidi="ar-SA"/>
+        </w:rPr>
+      </w:pPr>
+      <w:r>
+        <w:rPr>
+          <w:rFonts w:eastAsia="Droid Sans Fallback" w:cs=""/>
+          <w:color w:val="000000"/>
+          <w:sz w:val="21"/>
+          <w:szCs w:val="21"/>
+          <w:lang w:val="en-US" w:eastAsia="zh-CN" w:bidi="ar-SA"/>
+        </w:rPr>
+        <w:t>adb shell 'echo F &gt; /proc/spiaud/debug'</w:t>
+      </w:r>
+    </w:p>
+    <w:p>
+      <w:pPr>
+        <w:pStyle w:val="Normal"/>
+        <w:spacing w:lineRule="auto" w:line="360"/>
+        <w:ind w:left="0" w:right="0" w:hanging="0"/>
+        <w:rPr>
+          <w:rFonts w:eastAsia="Droid Sans Fallback" w:cs=""/>
+          <w:color w:val="000000"/>
+          <w:sz w:val="24"/>
+          <w:szCs w:val="24"/>
+          <w:lang w:val="en-US" w:eastAsia="zh-CN" w:bidi="ar-SA"/>
+        </w:rPr>
+      </w:pPr>
+      <w:r>
+        <w:rPr>
+          <w:rFonts w:eastAsia="Droid Sans Fallback" w:cs=""/>
+          <w:color w:val="000000"/>
+          <w:sz w:val="24"/>
+          <w:szCs w:val="24"/>
+          <w:lang w:val="en-US" w:eastAsia="zh-CN" w:bidi="ar-SA"/>
+        </w:rPr>
+      </w:r>
+    </w:p>
+    <w:p>
+      <w:pPr>
+        <w:pStyle w:val="TextBody"/>
+        <w:spacing w:lineRule="auto" w:line="360" w:before="0" w:after="0"/>
+        <w:ind w:left="0" w:right="0" w:hanging="0"/>
+        <w:rPr>
+          <w:rFonts w:ascii="" w:hAnsi="" w:cs=""/>
+          <w:color w:val="000000"/>
+          <w:sz w:val="21"/>
+          <w:szCs w:val="28"/>
+          <w:lang w:val="en-US" w:eastAsia="zh-CN" w:bidi="ar-SA"/>
+        </w:rPr>
+      </w:pPr>
+      <w:r>
+        <w:rPr>
+          <w:rFonts w:ascii="Times New Roman;serif" w:hAnsi="Times New Roman;serif" w:cs=""/>
+          <w:color w:val="000000"/>
+          <w:sz w:val="21"/>
+          <w:szCs w:val="28"/>
+          <w:lang w:val="en-US" w:eastAsia="zh-CN" w:bidi="ar-SA"/>
+        </w:rPr>
+        <w:t>查看</w:t>
+      </w:r>
+      <w:r>
+        <w:rPr>
+          <w:rFonts w:eastAsia="Droid Sans Fallback" w:cs="" w:ascii="Times New Roman;serif" w:hAnsi="Times New Roman;serif"/>
+          <w:color w:val="000000"/>
+          <w:sz w:val="21"/>
+          <w:szCs w:val="28"/>
+          <w:lang w:val="en-US" w:eastAsia="zh-CN" w:bidi="ar-SA"/>
+        </w:rPr>
+        <w:t>kernel</w:t>
+      </w:r>
+      <w:r>
+        <w:rPr>
+          <w:rFonts w:eastAsia="Droid Sans Fallback" w:cs="" w:ascii="" w:hAnsi=""/>
+          <w:color w:val="000000"/>
+          <w:sz w:val="28"/>
+          <w:szCs w:val="28"/>
+          <w:lang w:val="en-US" w:eastAsia="zh-CN" w:bidi="ar-SA"/>
+        </w:rPr>
+        <w:t xml:space="preserve"> </w:t>
+      </w:r>
+      <w:r>
+        <w:rPr>
+          <w:rFonts w:eastAsia="Droid Sans Fallback" w:cs="" w:ascii="Times New Roman;serif" w:hAnsi="Times New Roman;serif"/>
+          <w:color w:val="000000"/>
+          <w:sz w:val="21"/>
+          <w:szCs w:val="28"/>
+          <w:lang w:val="en-US" w:eastAsia="zh-CN" w:bidi="ar-SA"/>
+        </w:rPr>
+        <w:t>log</w:t>
+      </w:r>
+      <w:r>
+        <w:rPr>
+          <w:rFonts w:ascii="" w:hAnsi="" w:cs=""/>
+          <w:color w:val="000000"/>
+          <w:sz w:val="21"/>
+          <w:szCs w:val="28"/>
+          <w:lang w:val="en-US" w:eastAsia="zh-CN" w:bidi="ar-SA"/>
+        </w:rPr>
+        <w:t>的命令</w:t>
+      </w:r>
+      <w:r>
+        <w:rPr>
+          <w:rFonts w:ascii="" w:hAnsi="" w:cs=""/>
+          <w:color w:val="000000"/>
+          <w:sz w:val="21"/>
+          <w:szCs w:val="28"/>
+          <w:lang w:val="en-US" w:eastAsia="zh-CN" w:bidi="ar-SA"/>
+        </w:rPr>
+        <w:t xml:space="preserve">： </w:t>
+      </w:r>
+    </w:p>
+    <w:p>
+      <w:pPr>
+        <w:pStyle w:val="TextBody"/>
+        <w:spacing w:lineRule="auto" w:line="360" w:before="0" w:after="0"/>
+        <w:ind w:left="0" w:right="0" w:hanging="0"/>
+        <w:rPr>
+          <w:rFonts w:eastAsia="Droid Sans Fallback" w:cs="" w:ascii="Times New Roman;serif" w:hAnsi="Times New Roman;serif"/>
+          <w:color w:val="000000"/>
+          <w:sz w:val="21"/>
+          <w:szCs w:val="28"/>
+          <w:lang w:val="en-US" w:eastAsia="zh-CN" w:bidi="ar-SA"/>
+        </w:rPr>
+      </w:pPr>
+      <w:r>
+        <w:rPr>
+          <w:rFonts w:eastAsia="Droid Sans Fallback" w:cs="" w:ascii="Times New Roman;serif" w:hAnsi="Times New Roman;serif"/>
+          <w:color w:val="000000"/>
+          <w:sz w:val="21"/>
+          <w:szCs w:val="28"/>
+          <w:lang w:val="en-US" w:eastAsia="zh-CN" w:bidi="ar-SA"/>
+        </w:rPr>
+        <w:t>adb shell cat /proc/kmsg</w:t>
+      </w:r>
+    </w:p>
     <w:sectPr>
-      <w:headerReference w:type="default" r:id="rId3"/>
-      <w:footerReference w:type="default" r:id="rId4"/>
+      <w:headerReference w:type="default" r:id="rId4"/>
+      <w:footerReference w:type="default" r:id="rId5"/>
       <w:type w:val="nextPage"/>
       <w:pgSz w:w="11906" w:h="16838"/>
       <w:pgMar w:left="1800" w:right="1800" w:header="851" w:top="1440" w:footer="992" w:bottom="1440" w:gutter="0"/>
@@ -3342,7 +5297,7 @@
       <w:fldChar w:fldCharType="separate"/>
     </w:r>
     <w:r>
-      <w:t>5</w:t>
+      <w:t>7</w:t>
     </w:r>
     <w:r>
       <w:fldChar w:fldCharType="end"/>
@@ -3402,7 +5357,7 @@
       <w:t>)</w:t>
       <w:tab/>
       <w:drawing>
-        <wp:anchor behindDoc="1" distT="0" distB="0" distL="114300" distR="0" simplePos="0" locked="0" layoutInCell="1" allowOverlap="1" relativeHeight="4">
+        <wp:anchor behindDoc="1" distT="0" distB="0" distL="114300" distR="0" simplePos="0" locked="0" layoutInCell="1" allowOverlap="1" relativeHeight="6">
           <wp:simplePos x="0" y="0"/>
           <wp:positionH relativeFrom="column">
             <wp:align>right</wp:align>
@@ -3413,7 +5368,7 @@
           <wp:extent cx="1609090" cy="288925"/>
           <wp:effectExtent l="0" t="0" r="0" b="0"/>
           <wp:wrapSquare wrapText="bothSides"/>
-          <wp:docPr id="1" name="Picture" descr=""/>
+          <wp:docPr id="2" name="Picture" descr=""/>
           <wp:cNvGraphicFramePr>
             <a:graphicFrameLocks xmlns:a="http://schemas.openxmlformats.org/drawingml/2006/main" noChangeAspect="1"/>
           </wp:cNvGraphicFramePr>
@@ -3421,7 +5376,7 @@
             <a:graphicData uri="http://schemas.openxmlformats.org/drawingml/2006/picture">
               <pic:pic xmlns:pic="http://schemas.openxmlformats.org/drawingml/2006/picture">
                 <pic:nvPicPr>
-                  <pic:cNvPr id="1" name="Picture" descr=""/>
+                  <pic:cNvPr id="2" name="Picture" descr=""/>
                   <pic:cNvPicPr>
                     <a:picLocks noChangeAspect="1" noChangeArrowheads="1"/>
                   </pic:cNvPicPr>

</xml_diff>